<commit_message>
Added the right documentation file.
</commit_message>
<xml_diff>
--- a/Assignment2/Assignment_II_Supermarket_Statistics_Documentation.docx
+++ b/Assignment2/Assignment_II_Supermarket_Statistics_Documentation.docx
@@ -10,7 +10,7 @@
           <w:lang w:val="en-US"/>
         </w:rPr>
       </w:pPr>
-      <w:bookmarkStart w:id="0" w:name="_Toc85392991"/>
+      <w:bookmarkStart w:id="0" w:name="_Toc85467908"/>
       <w:r>
         <w:rPr>
           <w:lang w:val="en-US"/>
@@ -122,7 +122,7 @@
                     </pic:cNvPicPr>
                   </pic:nvPicPr>
                   <pic:blipFill>
-                    <a:blip r:embed="rId7" cstate="print">
+                    <a:blip r:embed="rId8" cstate="print">
                       <a:extLst>
                         <a:ext uri="{28A0092B-C50C-407E-A947-70E740481C1C}">
                           <a14:useLocalDpi xmlns:a14="http://schemas.microsoft.com/office/drawing/2010/main" val="0"/>
@@ -201,7 +201,7 @@
           <w:lang w:val="en-US"/>
         </w:rPr>
       </w:pPr>
-      <w:bookmarkStart w:id="1" w:name="_Toc85392992"/>
+      <w:bookmarkStart w:id="1" w:name="_Toc85467909"/>
       <w:r>
         <w:rPr>
           <w:lang w:val="en-US"/>
@@ -294,27 +294,29 @@
         <w:t xml:space="preserve">In this document we will </w:t>
       </w:r>
       <w:r>
-        <w:t xml:space="preserve">be focusing yet again on a minimum of seven code snippets with an explanation of why we made the choices that we did. We will be discussing subjects like the </w:t>
+        <w:t xml:space="preserve">be focusing yet again on a minimum of seven code snippets with an explanation of why we made the choices that we did. We will be discussing subjects like the OrderedArrayList and the implementation of other methods that make use of the right representation invariant. </w:t>
+      </w:r>
+      <w:r>
+        <w:t xml:space="preserve"> Mostly we will be talking about the class </w:t>
       </w:r>
       <w:proofErr w:type="spellStart"/>
       <w:r>
-        <w:t>OrderedArrayList</w:t>
+        <w:t>orderedArrayList</w:t>
       </w:r>
       <w:proofErr w:type="spellEnd"/>
       <w:r>
-        <w:t xml:space="preserve"> and the implementation of other methods that make use of the right representation invariant. </w:t>
-      </w:r>
-    </w:p>
-    <w:p>
-      <w:pPr>
-        <w:rPr>
-          <w:lang w:val="en-US"/>
-        </w:rPr>
-      </w:pPr>
-    </w:p>
-    <w:p>
-      <w:pPr>
+        <w:t>, as that is where most of the magic happens that we created.</w:t>
+      </w:r>
+    </w:p>
+    <w:p>
+      <w:pPr>
+        <w:pStyle w:val="NoSpacing"/>
         <w:jc w:val="both"/>
+      </w:pPr>
+    </w:p>
+    <w:p>
+      <w:pPr>
+        <w:jc w:val="both"/>
         <w:rPr>
           <w:lang w:val="en-US"/>
         </w:rPr>
@@ -401,7 +403,7 @@
           <w:lang w:val="en-US"/>
         </w:rPr>
       </w:pPr>
-      <w:bookmarkStart w:id="2" w:name="_Toc85392993"/>
+      <w:bookmarkStart w:id="2" w:name="_Toc85467910"/>
       <w:r>
         <w:rPr>
           <w:lang w:val="en-US"/>
@@ -428,31 +430,48 @@
       </w:sdtPr>
       <w:sdtEndPr>
         <w:rPr>
-          <w:rFonts w:asciiTheme="minorHAnsi" w:eastAsiaTheme="minorHAnsi" w:hAnsiTheme="minorHAnsi" w:cstheme="minorBidi"/>
           <w:b/>
           <w:bCs/>
           <w:noProof/>
-          <w:color w:val="auto"/>
-          <w:sz w:val="22"/>
-          <w:szCs w:val="22"/>
-          <w:lang w:val="en-GB"/>
         </w:rPr>
       </w:sdtEndPr>
       <w:sdtContent>
         <w:p>
           <w:pPr>
-            <w:pStyle w:val="TOCHeading"/>
+            <w:pStyle w:val="TOC1"/>
+            <w:tabs>
+              <w:tab w:val="right" w:leader="dot" w:pos="9016"/>
+            </w:tabs>
+            <w:rPr>
+              <w:rFonts w:eastAsiaTheme="minorEastAsia"/>
+              <w:noProof/>
+              <w:lang w:eastAsia="en-GB"/>
+            </w:rPr>
           </w:pPr>
           <w:r>
+            <w:rPr>
+              <w:rFonts w:asciiTheme="majorHAnsi" w:eastAsiaTheme="majorEastAsia" w:hAnsiTheme="majorHAnsi" w:cstheme="majorBidi"/>
+              <w:color w:val="2F5496" w:themeColor="accent1" w:themeShade="BF"/>
+              <w:sz w:val="32"/>
+              <w:szCs w:val="32"/>
+              <w:lang w:val="en-US"/>
+            </w:rPr>
             <w:fldChar w:fldCharType="begin"/>
           </w:r>
           <w:r>
             <w:instrText xml:space="preserve"> TOC \o "1-3" \h \z \u </w:instrText>
           </w:r>
           <w:r>
+            <w:rPr>
+              <w:rFonts w:asciiTheme="majorHAnsi" w:eastAsiaTheme="majorEastAsia" w:hAnsiTheme="majorHAnsi" w:cstheme="majorBidi"/>
+              <w:color w:val="2F5496" w:themeColor="accent1" w:themeShade="BF"/>
+              <w:sz w:val="32"/>
+              <w:szCs w:val="32"/>
+              <w:lang w:val="en-US"/>
+            </w:rPr>
             <w:fldChar w:fldCharType="separate"/>
           </w:r>
-          <w:hyperlink w:anchor="_Toc85392991" w:history="1"/>
+          <w:hyperlink w:anchor="_Toc85467908" w:history="1"/>
         </w:p>
         <w:p>
           <w:pPr>
@@ -466,7 +485,7 @@
               <w:lang w:eastAsia="en-GB"/>
             </w:rPr>
           </w:pPr>
-          <w:hyperlink w:anchor="_Toc85392992" w:history="1">
+          <w:hyperlink w:anchor="_Toc85467909" w:history="1">
             <w:r>
               <w:rPr>
                 <w:rStyle w:val="Hyperlink"/>
@@ -494,7 +513,7 @@
                 <w:noProof/>
                 <w:webHidden/>
               </w:rPr>
-              <w:instrText xml:space="preserve"> PAGEREF _Toc85392992 \h </w:instrText>
+              <w:instrText xml:space="preserve"> PAGEREF _Toc85467909 \h </w:instrText>
             </w:r>
             <w:r>
               <w:rPr>
@@ -537,7 +556,7 @@
               <w:lang w:eastAsia="en-GB"/>
             </w:rPr>
           </w:pPr>
-          <w:hyperlink w:anchor="_Toc85392993" w:history="1">
+          <w:hyperlink w:anchor="_Toc85467910" w:history="1">
             <w:r>
               <w:rPr>
                 <w:rStyle w:val="Hyperlink"/>
@@ -565,7 +584,7 @@
                 <w:noProof/>
                 <w:webHidden/>
               </w:rPr>
-              <w:instrText xml:space="preserve"> PAGEREF _Toc85392993 \h </w:instrText>
+              <w:instrText xml:space="preserve"> PAGEREF _Toc85467910 \h </w:instrText>
             </w:r>
             <w:r>
               <w:rPr>
@@ -586,6 +605,952 @@
                 <w:webHidden/>
               </w:rPr>
               <w:t>2</w:t>
+            </w:r>
+            <w:r>
+              <w:rPr>
+                <w:noProof/>
+                <w:webHidden/>
+              </w:rPr>
+              <w:fldChar w:fldCharType="end"/>
+            </w:r>
+          </w:hyperlink>
+        </w:p>
+        <w:p>
+          <w:pPr>
+            <w:pStyle w:val="TOC1"/>
+            <w:tabs>
+              <w:tab w:val="left" w:pos="440"/>
+              <w:tab w:val="right" w:leader="dot" w:pos="9016"/>
+            </w:tabs>
+            <w:rPr>
+              <w:rFonts w:eastAsiaTheme="minorEastAsia"/>
+              <w:noProof/>
+              <w:lang w:eastAsia="en-GB"/>
+            </w:rPr>
+          </w:pPr>
+          <w:hyperlink w:anchor="_Toc85467911" w:history="1">
+            <w:r>
+              <w:rPr>
+                <w:rStyle w:val="Hyperlink"/>
+                <w:noProof/>
+                <w:lang w:val="en-US"/>
+              </w:rPr>
+              <w:t>1.</w:t>
+            </w:r>
+            <w:r>
+              <w:rPr>
+                <w:rFonts w:eastAsiaTheme="minorEastAsia"/>
+                <w:noProof/>
+                <w:lang w:eastAsia="en-GB"/>
+              </w:rPr>
+              <w:tab/>
+            </w:r>
+            <w:r>
+              <w:rPr>
+                <w:rStyle w:val="Hyperlink"/>
+                <w:noProof/>
+                <w:lang w:val="en-US"/>
+              </w:rPr>
+              <w:t>Requirements</w:t>
+            </w:r>
+            <w:r>
+              <w:rPr>
+                <w:noProof/>
+                <w:webHidden/>
+              </w:rPr>
+              <w:tab/>
+            </w:r>
+            <w:r>
+              <w:rPr>
+                <w:noProof/>
+                <w:webHidden/>
+              </w:rPr>
+              <w:fldChar w:fldCharType="begin"/>
+            </w:r>
+            <w:r>
+              <w:rPr>
+                <w:noProof/>
+                <w:webHidden/>
+              </w:rPr>
+              <w:instrText xml:space="preserve"> PAGEREF _Toc85467911 \h </w:instrText>
+            </w:r>
+            <w:r>
+              <w:rPr>
+                <w:noProof/>
+                <w:webHidden/>
+              </w:rPr>
+            </w:r>
+            <w:r>
+              <w:rPr>
+                <w:noProof/>
+                <w:webHidden/>
+              </w:rPr>
+              <w:fldChar w:fldCharType="separate"/>
+            </w:r>
+            <w:r>
+              <w:rPr>
+                <w:noProof/>
+                <w:webHidden/>
+              </w:rPr>
+              <w:t>3</w:t>
+            </w:r>
+            <w:r>
+              <w:rPr>
+                <w:noProof/>
+                <w:webHidden/>
+              </w:rPr>
+              <w:fldChar w:fldCharType="end"/>
+            </w:r>
+          </w:hyperlink>
+        </w:p>
+        <w:p>
+          <w:pPr>
+            <w:pStyle w:val="TOC2"/>
+            <w:tabs>
+              <w:tab w:val="right" w:leader="dot" w:pos="9016"/>
+            </w:tabs>
+            <w:rPr>
+              <w:noProof/>
+            </w:rPr>
+          </w:pPr>
+          <w:hyperlink w:anchor="_Toc85467912" w:history="1">
+            <w:r>
+              <w:rPr>
+                <w:rStyle w:val="Hyperlink"/>
+                <w:noProof/>
+                <w:lang w:val="en-US"/>
+              </w:rPr>
+              <w:t>Documentational requirements</w:t>
+            </w:r>
+            <w:r>
+              <w:rPr>
+                <w:noProof/>
+                <w:webHidden/>
+              </w:rPr>
+              <w:tab/>
+            </w:r>
+            <w:r>
+              <w:rPr>
+                <w:noProof/>
+                <w:webHidden/>
+              </w:rPr>
+              <w:fldChar w:fldCharType="begin"/>
+            </w:r>
+            <w:r>
+              <w:rPr>
+                <w:noProof/>
+                <w:webHidden/>
+              </w:rPr>
+              <w:instrText xml:space="preserve"> PAGEREF _Toc85467912 \h </w:instrText>
+            </w:r>
+            <w:r>
+              <w:rPr>
+                <w:noProof/>
+                <w:webHidden/>
+              </w:rPr>
+            </w:r>
+            <w:r>
+              <w:rPr>
+                <w:noProof/>
+                <w:webHidden/>
+              </w:rPr>
+              <w:fldChar w:fldCharType="separate"/>
+            </w:r>
+            <w:r>
+              <w:rPr>
+                <w:noProof/>
+                <w:webHidden/>
+              </w:rPr>
+              <w:t>3</w:t>
+            </w:r>
+            <w:r>
+              <w:rPr>
+                <w:noProof/>
+                <w:webHidden/>
+              </w:rPr>
+              <w:fldChar w:fldCharType="end"/>
+            </w:r>
+          </w:hyperlink>
+        </w:p>
+        <w:p>
+          <w:pPr>
+            <w:pStyle w:val="TOC2"/>
+            <w:tabs>
+              <w:tab w:val="right" w:leader="dot" w:pos="9016"/>
+            </w:tabs>
+            <w:rPr>
+              <w:noProof/>
+            </w:rPr>
+          </w:pPr>
+          <w:hyperlink w:anchor="_Toc85467913" w:history="1">
+            <w:r>
+              <w:rPr>
+                <w:rStyle w:val="Hyperlink"/>
+                <w:noProof/>
+                <w:lang w:val="en-US"/>
+              </w:rPr>
+              <w:t>Code requirements and assignment</w:t>
+            </w:r>
+            <w:r>
+              <w:rPr>
+                <w:noProof/>
+                <w:webHidden/>
+              </w:rPr>
+              <w:tab/>
+            </w:r>
+            <w:r>
+              <w:rPr>
+                <w:noProof/>
+                <w:webHidden/>
+              </w:rPr>
+              <w:fldChar w:fldCharType="begin"/>
+            </w:r>
+            <w:r>
+              <w:rPr>
+                <w:noProof/>
+                <w:webHidden/>
+              </w:rPr>
+              <w:instrText xml:space="preserve"> PAGEREF _Toc85467913 \h </w:instrText>
+            </w:r>
+            <w:r>
+              <w:rPr>
+                <w:noProof/>
+                <w:webHidden/>
+              </w:rPr>
+            </w:r>
+            <w:r>
+              <w:rPr>
+                <w:noProof/>
+                <w:webHidden/>
+              </w:rPr>
+              <w:fldChar w:fldCharType="separate"/>
+            </w:r>
+            <w:r>
+              <w:rPr>
+                <w:noProof/>
+                <w:webHidden/>
+              </w:rPr>
+              <w:t>3</w:t>
+            </w:r>
+            <w:r>
+              <w:rPr>
+                <w:noProof/>
+                <w:webHidden/>
+              </w:rPr>
+              <w:fldChar w:fldCharType="end"/>
+            </w:r>
+          </w:hyperlink>
+        </w:p>
+        <w:p>
+          <w:pPr>
+            <w:pStyle w:val="TOC1"/>
+            <w:tabs>
+              <w:tab w:val="left" w:pos="440"/>
+              <w:tab w:val="right" w:leader="dot" w:pos="9016"/>
+            </w:tabs>
+            <w:rPr>
+              <w:rFonts w:eastAsiaTheme="minorEastAsia"/>
+              <w:noProof/>
+              <w:lang w:eastAsia="en-GB"/>
+            </w:rPr>
+          </w:pPr>
+          <w:hyperlink w:anchor="_Toc85467914" w:history="1">
+            <w:r>
+              <w:rPr>
+                <w:rStyle w:val="Hyperlink"/>
+                <w:noProof/>
+                <w:lang w:val="en-US"/>
+              </w:rPr>
+              <w:t>2.</w:t>
+            </w:r>
+            <w:r>
+              <w:rPr>
+                <w:rFonts w:eastAsiaTheme="minorEastAsia"/>
+                <w:noProof/>
+                <w:lang w:eastAsia="en-GB"/>
+              </w:rPr>
+              <w:tab/>
+            </w:r>
+            <w:r>
+              <w:rPr>
+                <w:rStyle w:val="Hyperlink"/>
+                <w:noProof/>
+                <w:lang w:val="en-US"/>
+              </w:rPr>
+              <w:t>add(int index, E element);</w:t>
+            </w:r>
+            <w:r>
+              <w:rPr>
+                <w:noProof/>
+                <w:webHidden/>
+              </w:rPr>
+              <w:tab/>
+            </w:r>
+            <w:r>
+              <w:rPr>
+                <w:noProof/>
+                <w:webHidden/>
+              </w:rPr>
+              <w:fldChar w:fldCharType="begin"/>
+            </w:r>
+            <w:r>
+              <w:rPr>
+                <w:noProof/>
+                <w:webHidden/>
+              </w:rPr>
+              <w:instrText xml:space="preserve"> PAGEREF _Toc85467914 \h </w:instrText>
+            </w:r>
+            <w:r>
+              <w:rPr>
+                <w:noProof/>
+                <w:webHidden/>
+              </w:rPr>
+            </w:r>
+            <w:r>
+              <w:rPr>
+                <w:noProof/>
+                <w:webHidden/>
+              </w:rPr>
+              <w:fldChar w:fldCharType="separate"/>
+            </w:r>
+            <w:r>
+              <w:rPr>
+                <w:noProof/>
+                <w:webHidden/>
+              </w:rPr>
+              <w:t>4</w:t>
+            </w:r>
+            <w:r>
+              <w:rPr>
+                <w:noProof/>
+                <w:webHidden/>
+              </w:rPr>
+              <w:fldChar w:fldCharType="end"/>
+            </w:r>
+          </w:hyperlink>
+        </w:p>
+        <w:p>
+          <w:pPr>
+            <w:pStyle w:val="TOC1"/>
+            <w:tabs>
+              <w:tab w:val="left" w:pos="440"/>
+              <w:tab w:val="right" w:leader="dot" w:pos="9016"/>
+            </w:tabs>
+            <w:rPr>
+              <w:rFonts w:eastAsiaTheme="minorEastAsia"/>
+              <w:noProof/>
+              <w:lang w:eastAsia="en-GB"/>
+            </w:rPr>
+          </w:pPr>
+          <w:hyperlink w:anchor="_Toc85467915" w:history="1">
+            <w:r>
+              <w:rPr>
+                <w:rStyle w:val="Hyperlink"/>
+                <w:noProof/>
+              </w:rPr>
+              <w:t>3.</w:t>
+            </w:r>
+            <w:r>
+              <w:rPr>
+                <w:rFonts w:eastAsiaTheme="minorEastAsia"/>
+                <w:noProof/>
+                <w:lang w:eastAsia="en-GB"/>
+              </w:rPr>
+              <w:tab/>
+            </w:r>
+            <w:r>
+              <w:rPr>
+                <w:rStyle w:val="Hyperlink"/>
+                <w:noProof/>
+              </w:rPr>
+              <w:t>nSorted = 0;</w:t>
+            </w:r>
+            <w:r>
+              <w:rPr>
+                <w:noProof/>
+                <w:webHidden/>
+              </w:rPr>
+              <w:tab/>
+            </w:r>
+            <w:r>
+              <w:rPr>
+                <w:noProof/>
+                <w:webHidden/>
+              </w:rPr>
+              <w:fldChar w:fldCharType="begin"/>
+            </w:r>
+            <w:r>
+              <w:rPr>
+                <w:noProof/>
+                <w:webHidden/>
+              </w:rPr>
+              <w:instrText xml:space="preserve"> PAGEREF _Toc85467915 \h </w:instrText>
+            </w:r>
+            <w:r>
+              <w:rPr>
+                <w:noProof/>
+                <w:webHidden/>
+              </w:rPr>
+            </w:r>
+            <w:r>
+              <w:rPr>
+                <w:noProof/>
+                <w:webHidden/>
+              </w:rPr>
+              <w:fldChar w:fldCharType="separate"/>
+            </w:r>
+            <w:r>
+              <w:rPr>
+                <w:noProof/>
+                <w:webHidden/>
+              </w:rPr>
+              <w:t>5</w:t>
+            </w:r>
+            <w:r>
+              <w:rPr>
+                <w:noProof/>
+                <w:webHidden/>
+              </w:rPr>
+              <w:fldChar w:fldCharType="end"/>
+            </w:r>
+          </w:hyperlink>
+        </w:p>
+        <w:p>
+          <w:pPr>
+            <w:pStyle w:val="TOC1"/>
+            <w:tabs>
+              <w:tab w:val="left" w:pos="440"/>
+              <w:tab w:val="right" w:leader="dot" w:pos="9016"/>
+            </w:tabs>
+            <w:rPr>
+              <w:rFonts w:eastAsiaTheme="minorEastAsia"/>
+              <w:noProof/>
+              <w:lang w:eastAsia="en-GB"/>
+            </w:rPr>
+          </w:pPr>
+          <w:hyperlink w:anchor="_Toc85467916" w:history="1">
+            <w:r>
+              <w:rPr>
+                <w:rStyle w:val="Hyperlink"/>
+                <w:noProof/>
+                <w:lang w:val="en-US"/>
+              </w:rPr>
+              <w:t>4.</w:t>
+            </w:r>
+            <w:r>
+              <w:rPr>
+                <w:rFonts w:eastAsiaTheme="minorEastAsia"/>
+                <w:noProof/>
+                <w:lang w:eastAsia="en-GB"/>
+              </w:rPr>
+              <w:tab/>
+            </w:r>
+            <w:r>
+              <w:rPr>
+                <w:rStyle w:val="Hyperlink"/>
+                <w:noProof/>
+                <w:lang w:val="en-US"/>
+              </w:rPr>
+              <w:t>remove(int index) &amp; remove(Object o);</w:t>
+            </w:r>
+            <w:r>
+              <w:rPr>
+                <w:noProof/>
+                <w:webHidden/>
+              </w:rPr>
+              <w:tab/>
+            </w:r>
+            <w:r>
+              <w:rPr>
+                <w:noProof/>
+                <w:webHidden/>
+              </w:rPr>
+              <w:fldChar w:fldCharType="begin"/>
+            </w:r>
+            <w:r>
+              <w:rPr>
+                <w:noProof/>
+                <w:webHidden/>
+              </w:rPr>
+              <w:instrText xml:space="preserve"> PAGEREF _Toc85467916 \h </w:instrText>
+            </w:r>
+            <w:r>
+              <w:rPr>
+                <w:noProof/>
+                <w:webHidden/>
+              </w:rPr>
+            </w:r>
+            <w:r>
+              <w:rPr>
+                <w:noProof/>
+                <w:webHidden/>
+              </w:rPr>
+              <w:fldChar w:fldCharType="separate"/>
+            </w:r>
+            <w:r>
+              <w:rPr>
+                <w:noProof/>
+                <w:webHidden/>
+              </w:rPr>
+              <w:t>5</w:t>
+            </w:r>
+            <w:r>
+              <w:rPr>
+                <w:noProof/>
+                <w:webHidden/>
+              </w:rPr>
+              <w:fldChar w:fldCharType="end"/>
+            </w:r>
+          </w:hyperlink>
+        </w:p>
+        <w:p>
+          <w:pPr>
+            <w:pStyle w:val="TOC1"/>
+            <w:tabs>
+              <w:tab w:val="left" w:pos="440"/>
+              <w:tab w:val="right" w:leader="dot" w:pos="9016"/>
+            </w:tabs>
+            <w:rPr>
+              <w:rFonts w:eastAsiaTheme="minorEastAsia"/>
+              <w:noProof/>
+              <w:lang w:eastAsia="en-GB"/>
+            </w:rPr>
+          </w:pPr>
+          <w:hyperlink w:anchor="_Toc85467917" w:history="1">
+            <w:r>
+              <w:rPr>
+                <w:rStyle w:val="Hyperlink"/>
+                <w:noProof/>
+              </w:rPr>
+              <w:t>5.</w:t>
+            </w:r>
+            <w:r>
+              <w:rPr>
+                <w:rFonts w:eastAsiaTheme="minorEastAsia"/>
+                <w:noProof/>
+                <w:lang w:eastAsia="en-GB"/>
+              </w:rPr>
+              <w:tab/>
+            </w:r>
+            <w:r>
+              <w:rPr>
+                <w:rStyle w:val="Hyperlink"/>
+                <w:noProof/>
+              </w:rPr>
+              <w:t>indexOf(Object item) &amp; indexOfByBinarySearch(E searchItem);</w:t>
+            </w:r>
+            <w:r>
+              <w:rPr>
+                <w:noProof/>
+                <w:webHidden/>
+              </w:rPr>
+              <w:tab/>
+            </w:r>
+            <w:r>
+              <w:rPr>
+                <w:noProof/>
+                <w:webHidden/>
+              </w:rPr>
+              <w:fldChar w:fldCharType="begin"/>
+            </w:r>
+            <w:r>
+              <w:rPr>
+                <w:noProof/>
+                <w:webHidden/>
+              </w:rPr>
+              <w:instrText xml:space="preserve"> PAGEREF _Toc85467917 \h </w:instrText>
+            </w:r>
+            <w:r>
+              <w:rPr>
+                <w:noProof/>
+                <w:webHidden/>
+              </w:rPr>
+            </w:r>
+            <w:r>
+              <w:rPr>
+                <w:noProof/>
+                <w:webHidden/>
+              </w:rPr>
+              <w:fldChar w:fldCharType="separate"/>
+            </w:r>
+            <w:r>
+              <w:rPr>
+                <w:noProof/>
+                <w:webHidden/>
+              </w:rPr>
+              <w:t>6</w:t>
+            </w:r>
+            <w:r>
+              <w:rPr>
+                <w:noProof/>
+                <w:webHidden/>
+              </w:rPr>
+              <w:fldChar w:fldCharType="end"/>
+            </w:r>
+          </w:hyperlink>
+        </w:p>
+        <w:p>
+          <w:pPr>
+            <w:pStyle w:val="TOC1"/>
+            <w:tabs>
+              <w:tab w:val="left" w:pos="440"/>
+              <w:tab w:val="right" w:leader="dot" w:pos="9016"/>
+            </w:tabs>
+            <w:rPr>
+              <w:rFonts w:eastAsiaTheme="minorEastAsia"/>
+              <w:noProof/>
+              <w:lang w:eastAsia="en-GB"/>
+            </w:rPr>
+          </w:pPr>
+          <w:hyperlink w:anchor="_Toc85467918" w:history="1">
+            <w:r>
+              <w:rPr>
+                <w:rStyle w:val="Hyperlink"/>
+                <w:noProof/>
+              </w:rPr>
+              <w:t>6.</w:t>
+            </w:r>
+            <w:r>
+              <w:rPr>
+                <w:rFonts w:eastAsiaTheme="minorEastAsia"/>
+                <w:noProof/>
+                <w:lang w:eastAsia="en-GB"/>
+              </w:rPr>
+              <w:tab/>
+            </w:r>
+            <w:r>
+              <w:rPr>
+                <w:rStyle w:val="Hyperlink"/>
+                <w:noProof/>
+              </w:rPr>
+              <w:t>indexOfByIterativeBinarySearch()</w:t>
+            </w:r>
+            <w:r>
+              <w:rPr>
+                <w:rStyle w:val="Hyperlink"/>
+                <w:noProof/>
+              </w:rPr>
+              <w:t>;</w:t>
+            </w:r>
+            <w:r>
+              <w:rPr>
+                <w:noProof/>
+                <w:webHidden/>
+              </w:rPr>
+              <w:tab/>
+            </w:r>
+            <w:r>
+              <w:rPr>
+                <w:noProof/>
+                <w:webHidden/>
+              </w:rPr>
+              <w:fldChar w:fldCharType="begin"/>
+            </w:r>
+            <w:r>
+              <w:rPr>
+                <w:noProof/>
+                <w:webHidden/>
+              </w:rPr>
+              <w:instrText xml:space="preserve"> PAGEREF _Toc85467918 \h </w:instrText>
+            </w:r>
+            <w:r>
+              <w:rPr>
+                <w:noProof/>
+                <w:webHidden/>
+              </w:rPr>
+            </w:r>
+            <w:r>
+              <w:rPr>
+                <w:noProof/>
+                <w:webHidden/>
+              </w:rPr>
+              <w:fldChar w:fldCharType="separate"/>
+            </w:r>
+            <w:r>
+              <w:rPr>
+                <w:noProof/>
+                <w:webHidden/>
+              </w:rPr>
+              <w:t>7</w:t>
+            </w:r>
+            <w:r>
+              <w:rPr>
+                <w:noProof/>
+                <w:webHidden/>
+              </w:rPr>
+              <w:fldChar w:fldCharType="end"/>
+            </w:r>
+          </w:hyperlink>
+        </w:p>
+        <w:p>
+          <w:pPr>
+            <w:pStyle w:val="TOC1"/>
+            <w:tabs>
+              <w:tab w:val="left" w:pos="440"/>
+              <w:tab w:val="right" w:leader="dot" w:pos="9016"/>
+            </w:tabs>
+            <w:rPr>
+              <w:rFonts w:eastAsiaTheme="minorEastAsia"/>
+              <w:noProof/>
+              <w:lang w:eastAsia="en-GB"/>
+            </w:rPr>
+          </w:pPr>
+          <w:hyperlink w:anchor="_Toc85467919" w:history="1">
+            <w:r>
+              <w:rPr>
+                <w:rStyle w:val="Hyperlink"/>
+                <w:noProof/>
+              </w:rPr>
+              <w:t>7.</w:t>
+            </w:r>
+            <w:r>
+              <w:rPr>
+                <w:rFonts w:eastAsiaTheme="minorEastAsia"/>
+                <w:noProof/>
+                <w:lang w:eastAsia="en-GB"/>
+              </w:rPr>
+              <w:tab/>
+            </w:r>
+            <w:r>
+              <w:rPr>
+                <w:rStyle w:val="Hyperlink"/>
+                <w:noProof/>
+              </w:rPr>
+              <w:t>indexOfByRecursiveBinarySearch()</w:t>
+            </w:r>
+            <w:r>
+              <w:rPr>
+                <w:rStyle w:val="Hyperlink"/>
+                <w:noProof/>
+              </w:rPr>
+              <w:t>;</w:t>
+            </w:r>
+            <w:r>
+              <w:rPr>
+                <w:noProof/>
+                <w:webHidden/>
+              </w:rPr>
+              <w:tab/>
+            </w:r>
+            <w:r>
+              <w:rPr>
+                <w:noProof/>
+                <w:webHidden/>
+              </w:rPr>
+              <w:fldChar w:fldCharType="begin"/>
+            </w:r>
+            <w:r>
+              <w:rPr>
+                <w:noProof/>
+                <w:webHidden/>
+              </w:rPr>
+              <w:instrText xml:space="preserve"> PAGEREF _Toc85467919 \h </w:instrText>
+            </w:r>
+            <w:r>
+              <w:rPr>
+                <w:noProof/>
+                <w:webHidden/>
+              </w:rPr>
+            </w:r>
+            <w:r>
+              <w:rPr>
+                <w:noProof/>
+                <w:webHidden/>
+              </w:rPr>
+              <w:fldChar w:fldCharType="separate"/>
+            </w:r>
+            <w:r>
+              <w:rPr>
+                <w:noProof/>
+                <w:webHidden/>
+              </w:rPr>
+              <w:t>8</w:t>
+            </w:r>
+            <w:r>
+              <w:rPr>
+                <w:noProof/>
+                <w:webHidden/>
+              </w:rPr>
+              <w:fldChar w:fldCharType="end"/>
+            </w:r>
+          </w:hyperlink>
+        </w:p>
+        <w:p>
+          <w:pPr>
+            <w:pStyle w:val="TOC1"/>
+            <w:tabs>
+              <w:tab w:val="left" w:pos="440"/>
+              <w:tab w:val="right" w:leader="dot" w:pos="9016"/>
+            </w:tabs>
+            <w:rPr>
+              <w:rFonts w:eastAsiaTheme="minorEastAsia"/>
+              <w:noProof/>
+              <w:lang w:eastAsia="en-GB"/>
+            </w:rPr>
+          </w:pPr>
+          <w:hyperlink w:anchor="_Toc85467920" w:history="1">
+            <w:r>
+              <w:rPr>
+                <w:rStyle w:val="Hyperlink"/>
+                <w:noProof/>
+              </w:rPr>
+              <w:t>8.</w:t>
+            </w:r>
+            <w:r>
+              <w:rPr>
+                <w:rFonts w:eastAsiaTheme="minorEastAsia"/>
+                <w:noProof/>
+                <w:lang w:eastAsia="en-GB"/>
+              </w:rPr>
+              <w:tab/>
+            </w:r>
+            <w:r>
+              <w:rPr>
+                <w:rStyle w:val="Hyperlink"/>
+                <w:noProof/>
+              </w:rPr>
+              <w:t>recursiveBinarySearch()</w:t>
+            </w:r>
+            <w:r>
+              <w:rPr>
+                <w:rStyle w:val="Hyperlink"/>
+                <w:noProof/>
+              </w:rPr>
+              <w:t>;</w:t>
+            </w:r>
+            <w:r>
+              <w:rPr>
+                <w:noProof/>
+                <w:webHidden/>
+              </w:rPr>
+              <w:tab/>
+            </w:r>
+            <w:r>
+              <w:rPr>
+                <w:noProof/>
+                <w:webHidden/>
+              </w:rPr>
+              <w:fldChar w:fldCharType="begin"/>
+            </w:r>
+            <w:r>
+              <w:rPr>
+                <w:noProof/>
+                <w:webHidden/>
+              </w:rPr>
+              <w:instrText xml:space="preserve"> PAGEREF _Toc85467920 \h </w:instrText>
+            </w:r>
+            <w:r>
+              <w:rPr>
+                <w:noProof/>
+                <w:webHidden/>
+              </w:rPr>
+            </w:r>
+            <w:r>
+              <w:rPr>
+                <w:noProof/>
+                <w:webHidden/>
+              </w:rPr>
+              <w:fldChar w:fldCharType="separate"/>
+            </w:r>
+            <w:r>
+              <w:rPr>
+                <w:noProof/>
+                <w:webHidden/>
+              </w:rPr>
+              <w:t>9</w:t>
+            </w:r>
+            <w:r>
+              <w:rPr>
+                <w:noProof/>
+                <w:webHidden/>
+              </w:rPr>
+              <w:fldChar w:fldCharType="end"/>
+            </w:r>
+          </w:hyperlink>
+        </w:p>
+        <w:p>
+          <w:pPr>
+            <w:pStyle w:val="TOC1"/>
+            <w:tabs>
+              <w:tab w:val="left" w:pos="440"/>
+              <w:tab w:val="right" w:leader="dot" w:pos="9016"/>
+            </w:tabs>
+            <w:rPr>
+              <w:rFonts w:eastAsiaTheme="minorEastAsia"/>
+              <w:noProof/>
+              <w:lang w:eastAsia="en-GB"/>
+            </w:rPr>
+          </w:pPr>
+          <w:hyperlink w:anchor="_Toc85467921" w:history="1">
+            <w:r>
+              <w:rPr>
+                <w:rStyle w:val="Hyperlink"/>
+                <w:noProof/>
+              </w:rPr>
+              <w:t>9.</w:t>
+            </w:r>
+            <w:r>
+              <w:rPr>
+                <w:rFonts w:eastAsiaTheme="minorEastAsia"/>
+                <w:noProof/>
+                <w:lang w:eastAsia="en-GB"/>
+              </w:rPr>
+              <w:tab/>
+            </w:r>
+            <w:r>
+              <w:rPr>
+                <w:rStyle w:val="Hyperlink"/>
+                <w:noProof/>
+              </w:rPr>
+              <w:t>TestObjectsExistence()</w:t>
+            </w:r>
+            <w:r>
+              <w:rPr>
+                <w:rStyle w:val="Hyperlink"/>
+                <w:noProof/>
+              </w:rPr>
+              <w:t>;</w:t>
+            </w:r>
+            <w:r>
+              <w:rPr>
+                <w:noProof/>
+                <w:webHidden/>
+              </w:rPr>
+              <w:tab/>
+            </w:r>
+            <w:r>
+              <w:rPr>
+                <w:noProof/>
+                <w:webHidden/>
+              </w:rPr>
+              <w:fldChar w:fldCharType="begin"/>
+            </w:r>
+            <w:r>
+              <w:rPr>
+                <w:noProof/>
+                <w:webHidden/>
+              </w:rPr>
+              <w:instrText xml:space="preserve"> PAGEREF _Toc85467921 \h </w:instrText>
+            </w:r>
+            <w:r>
+              <w:rPr>
+                <w:noProof/>
+                <w:webHidden/>
+              </w:rPr>
+            </w:r>
+            <w:r>
+              <w:rPr>
+                <w:noProof/>
+                <w:webHidden/>
+              </w:rPr>
+              <w:fldChar w:fldCharType="separate"/>
+            </w:r>
+            <w:r>
+              <w:rPr>
+                <w:noProof/>
+                <w:webHidden/>
+              </w:rPr>
+              <w:t>10</w:t>
             </w:r>
             <w:r>
               <w:rPr>
@@ -630,6 +1595,95 @@
     </w:p>
     <w:p>
       <w:pPr>
+        <w:pStyle w:val="Heading1"/>
+        <w:numPr>
+          <w:ilvl w:val="0"/>
+          <w:numId w:val="3"/>
+        </w:numPr>
+        <w:rPr>
+          <w:lang w:val="en-US"/>
+        </w:rPr>
+      </w:pPr>
+      <w:bookmarkStart w:id="3" w:name="_Toc85467911"/>
+      <w:r>
+        <w:rPr>
+          <w:lang w:val="en-US"/>
+        </w:rPr>
+        <w:lastRenderedPageBreak/>
+        <w:t>Requirements</w:t>
+      </w:r>
+      <w:bookmarkEnd w:id="3"/>
+    </w:p>
+    <w:p>
+      <w:pPr>
+        <w:pStyle w:val="NoSpacing"/>
+        <w:rPr>
+          <w:lang w:val="en-US"/>
+        </w:rPr>
+      </w:pPr>
+    </w:p>
+    <w:p>
+      <w:pPr>
+        <w:pStyle w:val="NoSpacing"/>
+        <w:rPr>
+          <w:lang w:val="en-US"/>
+        </w:rPr>
+      </w:pPr>
+      <w:r>
+        <w:rPr>
+          <w:lang w:val="en-US"/>
+        </w:rPr>
+        <w:t>For this assignment there are requirements as well. For the code as well as for the document.</w:t>
+      </w:r>
+    </w:p>
+    <w:p>
+      <w:pPr>
+        <w:pStyle w:val="NoSpacing"/>
+        <w:rPr>
+          <w:lang w:val="en-US"/>
+        </w:rPr>
+      </w:pPr>
+      <w:r>
+        <w:rPr>
+          <w:lang w:val="en-US"/>
+        </w:rPr>
+        <w:t>Below we will display the requirements and the assignment.</w:t>
+      </w:r>
+    </w:p>
+    <w:p>
+      <w:pPr>
+        <w:pStyle w:val="NoSpacing"/>
+        <w:rPr>
+          <w:lang w:val="en-US"/>
+        </w:rPr>
+      </w:pPr>
+    </w:p>
+    <w:p>
+      <w:pPr>
+        <w:pStyle w:val="Heading2"/>
+        <w:rPr>
+          <w:lang w:val="en-US"/>
+        </w:rPr>
+      </w:pPr>
+      <w:bookmarkStart w:id="4" w:name="_Toc85467912"/>
+      <w:r>
+        <w:rPr>
+          <w:lang w:val="en-US"/>
+        </w:rPr>
+        <w:t>Documentational requirements</w:t>
+      </w:r>
+      <w:bookmarkEnd w:id="4"/>
+    </w:p>
+    <w:p>
+      <w:pPr>
+        <w:pStyle w:val="NoSpacing"/>
+        <w:rPr>
+          <w:lang w:val="en-US"/>
+        </w:rPr>
+      </w:pPr>
+    </w:p>
+    <w:p>
+      <w:pPr>
         <w:pStyle w:val="NoSpacing"/>
         <w:jc w:val="both"/>
         <w:rPr>
@@ -640,7 +1694,6 @@
         <w:rPr>
           <w:lang w:val="en-US"/>
         </w:rPr>
-        <w:lastRenderedPageBreak/>
         <w:t>Prepare your document with explanations of seven code snippets.</w:t>
       </w:r>
     </w:p>
@@ -656,40 +1709,3221 @@
         <w:rPr>
           <w:lang w:val="en-US"/>
         </w:rPr>
-        <w:t xml:space="preserve">Explain how the </w:t>
+        <w:t>Explain how the OrderedArrayList representation invariant is sustained by your overridden implementation of add(</w:t>
       </w:r>
       <w:proofErr w:type="spellStart"/>
       <w:r>
         <w:rPr>
           <w:lang w:val="en-US"/>
         </w:rPr>
-        <w:t>OrderedArrayList</w:t>
+        <w:t>index,item</w:t>
       </w:r>
       <w:proofErr w:type="spellEnd"/>
       <w:r>
         <w:rPr>
           <w:lang w:val="en-US"/>
         </w:rPr>
-        <w:t xml:space="preserve"> representation invariant is sustained by your overridden implementation of add(</w:t>
+        <w:t>) or one of the remove methods. (Choose the most relevant.) Explain correctness of one code snippet by involving a loop invariant.</w:t>
+      </w:r>
+    </w:p>
+    <w:p>
+      <w:pPr>
+        <w:pStyle w:val="NoSpacing"/>
+        <w:jc w:val="both"/>
+        <w:rPr>
+          <w:lang w:val="en-US"/>
+        </w:rPr>
+      </w:pPr>
+    </w:p>
+    <w:p>
+      <w:pPr>
+        <w:pStyle w:val="NoSpacing"/>
+        <w:jc w:val="both"/>
+        <w:rPr>
+          <w:lang w:val="en-US"/>
+        </w:rPr>
+      </w:pPr>
+      <w:r>
+        <w:rPr>
+          <w:lang w:val="en-US"/>
+        </w:rPr>
+        <w:t>Then we had feedback from the previous assignment in which it was clear we had to explain the why instead of the what. Take a tour around our brains to see why we made our choices.</w:t>
+      </w:r>
+    </w:p>
+    <w:p>
+      <w:pPr>
+        <w:pStyle w:val="NoSpacing"/>
+        <w:rPr>
+          <w:lang w:val="en-US"/>
+        </w:rPr>
+      </w:pPr>
+    </w:p>
+    <w:p>
+      <w:pPr>
+        <w:pStyle w:val="Heading2"/>
+        <w:rPr>
+          <w:lang w:val="en-US"/>
+        </w:rPr>
+      </w:pPr>
+      <w:bookmarkStart w:id="5" w:name="_Toc85467913"/>
+      <w:r>
+        <w:rPr>
+          <w:lang w:val="en-US"/>
+        </w:rPr>
+        <w:t>Code requirements</w:t>
+      </w:r>
+      <w:r>
+        <w:rPr>
+          <w:lang w:val="en-US"/>
+        </w:rPr>
+        <w:t xml:space="preserve"> and assignment</w:t>
+      </w:r>
+      <w:bookmarkEnd w:id="5"/>
+    </w:p>
+    <w:p>
+      <w:pPr>
+        <w:rPr>
+          <w:lang w:val="en-US"/>
+        </w:rPr>
+      </w:pPr>
+    </w:p>
+    <w:p>
+      <w:pPr>
+        <w:pStyle w:val="ListParagraph"/>
+        <w:numPr>
+          <w:ilvl w:val="0"/>
+          <w:numId w:val="1"/>
+        </w:numPr>
+        <w:jc w:val="both"/>
+        <w:rPr>
+          <w:lang w:val="en-US"/>
+        </w:rPr>
+      </w:pPr>
+      <w:r>
+        <w:t>It is not allowed to change any of the signatures or specifications of public methods and classes that are provided in the starter project. You may add additional public and private methods as you wish.</w:t>
+      </w:r>
+    </w:p>
+    <w:p>
+      <w:pPr>
+        <w:pStyle w:val="ListParagraph"/>
+        <w:numPr>
+          <w:ilvl w:val="0"/>
+          <w:numId w:val="1"/>
+        </w:numPr>
+        <w:jc w:val="both"/>
+        <w:rPr>
+          <w:lang w:val="en-US"/>
+        </w:rPr>
+      </w:pPr>
+      <w:r>
+        <w:t>Your solution should reproduce the sample output that is given in the case description to the extent that this output can be explained to follow directly from the given test data independent of your solution approach.</w:t>
+      </w:r>
+      <w:r>
+        <w:t xml:space="preserve"> </w:t>
+      </w:r>
+      <w:r>
+        <w:t>Any mismatch should be explained in your report.</w:t>
+      </w:r>
+    </w:p>
+    <w:p>
+      <w:pPr>
+        <w:pStyle w:val="ListParagraph"/>
+        <w:numPr>
+          <w:ilvl w:val="0"/>
+          <w:numId w:val="1"/>
+        </w:numPr>
+        <w:jc w:val="both"/>
+        <w:rPr>
+          <w:lang w:val="en-US"/>
+        </w:rPr>
+      </w:pPr>
+      <w:r>
+        <w:t>Your solution should pass every unit test provided, and you are expected to add more unit tests for complete coverage of your solution</w:t>
+      </w:r>
+    </w:p>
+    <w:p>
+      <w:pPr>
+        <w:pStyle w:val="ListParagraph"/>
+        <w:numPr>
+          <w:ilvl w:val="0"/>
+          <w:numId w:val="1"/>
+        </w:numPr>
+        <w:jc w:val="both"/>
+        <w:rPr>
+          <w:lang w:val="en-US"/>
+        </w:rPr>
+      </w:pPr>
+      <w:r>
+        <w:t>Complete the implementations of the Product and Purchase classes:</w:t>
+      </w:r>
+    </w:p>
+    <w:p>
+      <w:pPr>
+        <w:pStyle w:val="NoSpacing"/>
+        <w:numPr>
+          <w:ilvl w:val="0"/>
+          <w:numId w:val="2"/>
+        </w:numPr>
+        <w:jc w:val="both"/>
+      </w:pPr>
+      <w:r>
+        <w:t>you need to complete the toString method to obtain a proper text representation</w:t>
+      </w:r>
+      <w:r>
+        <w:t xml:space="preserve"> </w:t>
+      </w:r>
+      <w:r>
+        <w:t>in output.</w:t>
+      </w:r>
+    </w:p>
+    <w:p>
+      <w:pPr>
+        <w:pStyle w:val="NoSpacing"/>
+        <w:numPr>
+          <w:ilvl w:val="0"/>
+          <w:numId w:val="2"/>
+        </w:numPr>
+        <w:jc w:val="both"/>
+      </w:pPr>
+      <w:r>
+        <w:t>you need to complete the static fromLine methods which you will need for converting text lines of the source files into object instances.</w:t>
+      </w:r>
+    </w:p>
+    <w:p>
+      <w:pPr>
+        <w:pStyle w:val="NoSpacing"/>
+        <w:numPr>
+          <w:ilvl w:val="0"/>
+          <w:numId w:val="1"/>
+        </w:numPr>
+        <w:jc w:val="both"/>
+      </w:pPr>
+      <w:r>
+        <w:t>Complete the implementation of the generic OrderedArrayList class, which implements the OrderedList interface. (If you find it hard to directly code the generic implementations of your algorithms you may</w:t>
+      </w:r>
+      <w:r>
+        <w:t xml:space="preserve"> </w:t>
+      </w:r>
+      <w:r>
+        <w:t>also copy the template into a</w:t>
+      </w:r>
+      <w:r>
+        <w:t xml:space="preserve"> </w:t>
+      </w:r>
+      <w:r>
+        <w:t>ProductsList class implementing OrderedList&lt;Product&gt;and replace all E’s by Product. Similarly,</w:t>
+      </w:r>
+      <w:r>
+        <w:t xml:space="preserve"> </w:t>
+      </w:r>
+      <w:r>
+        <w:t>you may</w:t>
+      </w:r>
+      <w:r>
+        <w:t xml:space="preserve"> </w:t>
+      </w:r>
+      <w:r>
+        <w:t>duplicate into a PurchasesList class replacing all E’s by Purchase).</w:t>
+      </w:r>
+    </w:p>
+    <w:p>
+      <w:pPr>
+        <w:pStyle w:val="NoSpacing"/>
+        <w:ind w:left="720"/>
+        <w:jc w:val="both"/>
+      </w:pPr>
+      <w:r>
+        <w:t>(Correct implementations of the overridden</w:t>
+      </w:r>
+      <w:r>
+        <w:t xml:space="preserve"> </w:t>
+      </w:r>
+      <w:r>
+        <w:t>remove methods are optional)</w:t>
+      </w:r>
+      <w:r>
+        <w:t>.</w:t>
+      </w:r>
+    </w:p>
+    <w:p>
+      <w:pPr>
+        <w:pStyle w:val="NoSpacing"/>
+        <w:numPr>
+          <w:ilvl w:val="0"/>
+          <w:numId w:val="1"/>
+        </w:numPr>
+        <w:jc w:val="both"/>
+      </w:pPr>
+      <w:r>
+        <w:t>Implement two versions of the binary search: an iterative version and a recursive version</w:t>
+      </w:r>
+    </w:p>
+    <w:p>
+      <w:pPr>
+        <w:pStyle w:val="NoSpacing"/>
+        <w:numPr>
+          <w:ilvl w:val="0"/>
+          <w:numId w:val="1"/>
+        </w:numPr>
+        <w:jc w:val="both"/>
+      </w:pPr>
+      <w:r>
+        <w:t>Complete the implementation of the default method aggregate in the OrderedList&lt;E&gt; interface.</w:t>
+      </w:r>
+    </w:p>
+    <w:p>
+      <w:pPr>
+        <w:pStyle w:val="NoSpacing"/>
+        <w:numPr>
+          <w:ilvl w:val="0"/>
+          <w:numId w:val="1"/>
+        </w:numPr>
+        <w:jc w:val="both"/>
+      </w:pPr>
+      <w:r>
+        <w:t>Implement the missing parts of the PurchaseTracker</w:t>
+      </w:r>
+      <w:r>
+        <w:t>.</w:t>
+      </w:r>
+    </w:p>
+    <w:p>
+      <w:pPr>
+        <w:pStyle w:val="NoSpacing"/>
+        <w:numPr>
+          <w:ilvl w:val="0"/>
+          <w:numId w:val="1"/>
+        </w:numPr>
+        <w:jc w:val="both"/>
+      </w:pPr>
+      <w:r>
+        <w:t>You may add more private and public methods to any of the classes and interfaces, but not change any signature of the specified public methods.</w:t>
+      </w:r>
+    </w:p>
+    <w:p>
+      <w:pPr>
+        <w:pStyle w:val="NoSpacing"/>
+        <w:numPr>
+          <w:ilvl w:val="0"/>
+          <w:numId w:val="1"/>
+        </w:numPr>
+        <w:jc w:val="both"/>
+      </w:pPr>
+      <w:r>
+        <w:t>Run all provided unit tests</w:t>
+      </w:r>
+      <w:r>
+        <w:t xml:space="preserve"> </w:t>
+      </w:r>
+      <w:r>
+        <w:t>and</w:t>
+      </w:r>
+      <w:r>
+        <w:t xml:space="preserve"> </w:t>
+      </w:r>
+      <w:r>
+        <w:t>add unit tests for relevant code or situations that are not covered by the provided unit tests.</w:t>
+      </w:r>
+    </w:p>
+    <w:p>
+      <w:pPr>
+        <w:pStyle w:val="NoSpacing"/>
+        <w:rPr>
+          <w:lang w:val="en-US"/>
+        </w:rPr>
+      </w:pPr>
+      <w:r>
+        <w:rPr>
+          <w:lang w:val="en-US"/>
+        </w:rPr>
+        <w:br w:type="page"/>
+      </w:r>
+    </w:p>
+    <w:p>
+      <w:pPr>
+        <w:pStyle w:val="Heading1"/>
+        <w:numPr>
+          <w:ilvl w:val="0"/>
+          <w:numId w:val="3"/>
+        </w:numPr>
+        <w:rPr>
+          <w:lang w:val="en-US"/>
+        </w:rPr>
+      </w:pPr>
+      <w:bookmarkStart w:id="6" w:name="_Toc85467914"/>
+      <w:r>
+        <w:rPr>
+          <w:noProof/>
+        </w:rPr>
+        <w:lastRenderedPageBreak/>
+        <mc:AlternateContent>
+          <mc:Choice Requires="wps">
+            <w:drawing>
+              <wp:anchor distT="0" distB="0" distL="114300" distR="114300" simplePos="0" relativeHeight="251661312" behindDoc="0" locked="0" layoutInCell="1" allowOverlap="1" wp14:anchorId="01BCBF0E" wp14:editId="316FC3C7">
+                <wp:simplePos x="0" y="0"/>
+                <wp:positionH relativeFrom="column">
+                  <wp:posOffset>-1270</wp:posOffset>
+                </wp:positionH>
+                <wp:positionV relativeFrom="paragraph">
+                  <wp:posOffset>2197100</wp:posOffset>
+                </wp:positionV>
+                <wp:extent cx="5731510" cy="635"/>
+                <wp:effectExtent l="0" t="0" r="0" b="0"/>
+                <wp:wrapSquare wrapText="bothSides"/>
+                <wp:docPr id="5" name="Text Box 5"/>
+                <wp:cNvGraphicFramePr/>
+                <a:graphic xmlns:a="http://schemas.openxmlformats.org/drawingml/2006/main">
+                  <a:graphicData uri="http://schemas.microsoft.com/office/word/2010/wordprocessingShape">
+                    <wps:wsp>
+                      <wps:cNvSpPr txBox="1"/>
+                      <wps:spPr>
+                        <a:xfrm>
+                          <a:off x="0" y="0"/>
+                          <a:ext cx="5731510" cy="635"/>
+                        </a:xfrm>
+                        <a:prstGeom prst="rect">
+                          <a:avLst/>
+                        </a:prstGeom>
+                        <a:solidFill>
+                          <a:prstClr val="white"/>
+                        </a:solidFill>
+                        <a:ln>
+                          <a:noFill/>
+                        </a:ln>
+                      </wps:spPr>
+                      <wps:txbx>
+                        <w:txbxContent>
+                          <w:p>
+                            <w:pPr>
+                              <w:pStyle w:val="Caption"/>
+                              <w:rPr>
+                                <w:lang w:val="en-US"/>
+                              </w:rPr>
+                            </w:pPr>
+                            <w:r>
+                              <w:t xml:space="preserve">Figure </w:t>
+                            </w:r>
+                            <w:r>
+                              <w:fldChar w:fldCharType="begin"/>
+                            </w:r>
+                            <w:r>
+                              <w:instrText xml:space="preserve"> SEQ Figure \* ARABIC </w:instrText>
+                            </w:r>
+                            <w:r>
+                              <w:fldChar w:fldCharType="separate"/>
+                            </w:r>
+                            <w:r>
+                              <w:rPr>
+                                <w:noProof/>
+                              </w:rPr>
+                              <w:t>1</w:t>
+                            </w:r>
+                            <w:r>
+                              <w:fldChar w:fldCharType="end"/>
+                            </w:r>
+                            <w:r>
+                              <w:t xml:space="preserve">. A code snippet of the </w:t>
+                            </w:r>
+                            <w:r>
+                              <w:t xml:space="preserve">method </w:t>
+                            </w:r>
+                            <w:r>
+                              <w:t>add().</w:t>
+                            </w:r>
+                          </w:p>
+                        </w:txbxContent>
+                      </wps:txbx>
+                      <wps:bodyPr rot="0" spcFirstLastPara="0" vertOverflow="overflow" horzOverflow="overflow" vert="horz" wrap="square" lIns="0" tIns="0" rIns="0" bIns="0" numCol="1" spcCol="0" rtlCol="0" fromWordArt="0" anchor="t" anchorCtr="0" forceAA="0" compatLnSpc="1">
+                        <a:prstTxWarp prst="textNoShape">
+                          <a:avLst/>
+                        </a:prstTxWarp>
+                        <a:spAutoFit/>
+                      </wps:bodyPr>
+                    </wps:wsp>
+                  </a:graphicData>
+                </a:graphic>
+              </wp:anchor>
+            </w:drawing>
+          </mc:Choice>
+          <mc:Fallback>
+            <w:pict>
+              <v:shapetype w14:anchorId="01BCBF0E" id="_x0000_t202" coordsize="21600,21600" o:spt="202" path="m,l,21600r21600,l21600,xe">
+                <v:stroke joinstyle="miter"/>
+                <v:path gradientshapeok="t" o:connecttype="rect"/>
+              </v:shapetype>
+              <v:shape id="Text Box 5" o:spid="_x0000_s1026" type="#_x0000_t202" style="position:absolute;left:0;text-align:left;margin-left:-.1pt;margin-top:173pt;width:451.3pt;height:.05pt;z-index:251661312;visibility:visible;mso-wrap-style:square;mso-wrap-distance-left:9pt;mso-wrap-distance-top:0;mso-wrap-distance-right:9pt;mso-wrap-distance-bottom:0;mso-position-horizontal:absolute;mso-position-horizontal-relative:text;mso-position-vertical:absolute;mso-position-vertical-relative:text;v-text-anchor:top" o:gfxdata="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" stroked="f">
+                <v:textbox style="mso-fit-shape-to-text:t" inset="0,0,0,0">
+                  <w:txbxContent>
+                    <w:p>
+                      <w:pPr>
+                        <w:pStyle w:val="Caption"/>
+                        <w:rPr>
+                          <w:lang w:val="en-US"/>
+                        </w:rPr>
+                      </w:pPr>
+                      <w:r>
+                        <w:t xml:space="preserve">Figure </w:t>
+                      </w:r>
+                      <w:r>
+                        <w:fldChar w:fldCharType="begin"/>
+                      </w:r>
+                      <w:r>
+                        <w:instrText xml:space="preserve"> SEQ Figure \* ARABIC </w:instrText>
+                      </w:r>
+                      <w:r>
+                        <w:fldChar w:fldCharType="separate"/>
+                      </w:r>
+                      <w:r>
+                        <w:rPr>
+                          <w:noProof/>
+                        </w:rPr>
+                        <w:t>1</w:t>
+                      </w:r>
+                      <w:r>
+                        <w:fldChar w:fldCharType="end"/>
+                      </w:r>
+                      <w:r>
+                        <w:t xml:space="preserve">. A code snippet of the </w:t>
+                      </w:r>
+                      <w:r>
+                        <w:t xml:space="preserve">method </w:t>
+                      </w:r>
+                      <w:r>
+                        <w:t>add().</w:t>
+                      </w:r>
+                    </w:p>
+                  </w:txbxContent>
+                </v:textbox>
+                <w10:wrap type="square"/>
+              </v:shape>
+            </w:pict>
+          </mc:Fallback>
+        </mc:AlternateContent>
+      </w:r>
+      <w:r>
+        <w:rPr>
+          <w:noProof/>
+          <w:lang w:val="en-US"/>
+        </w:rPr>
+        <w:drawing>
+          <wp:anchor distT="0" distB="0" distL="114300" distR="114300" simplePos="0" relativeHeight="251659264" behindDoc="0" locked="0" layoutInCell="1" allowOverlap="1" wp14:anchorId="0402A0DF" wp14:editId="2A5B3D5D">
+            <wp:simplePos x="0" y="0"/>
+            <wp:positionH relativeFrom="margin">
+              <wp:align>center</wp:align>
+            </wp:positionH>
+            <wp:positionV relativeFrom="paragraph">
+              <wp:posOffset>514350</wp:posOffset>
+            </wp:positionV>
+            <wp:extent cx="5731510" cy="1625600"/>
+            <wp:effectExtent l="0" t="0" r="2540" b="0"/>
+            <wp:wrapSquare wrapText="bothSides"/>
+            <wp:docPr id="2" name="Picture 2"/>
+            <wp:cNvGraphicFramePr>
+              <a:graphicFrameLocks xmlns:a="http://schemas.openxmlformats.org/drawingml/2006/main" noChangeAspect="1"/>
+            </wp:cNvGraphicFramePr>
+            <a:graphic xmlns:a="http://schemas.openxmlformats.org/drawingml/2006/main">
+              <a:graphicData uri="http://schemas.openxmlformats.org/drawingml/2006/picture">
+                <pic:pic xmlns:pic="http://schemas.openxmlformats.org/drawingml/2006/picture">
+                  <pic:nvPicPr>
+                    <pic:cNvPr id="1" name=""/>
+                    <pic:cNvPicPr/>
+                  </pic:nvPicPr>
+                  <pic:blipFill rotWithShape="1">
+                    <a:blip r:embed="rId9">
+                      <a:extLst>
+                        <a:ext uri="{28A0092B-C50C-407E-A947-70E740481C1C}">
+                          <a14:useLocalDpi xmlns:a14="http://schemas.microsoft.com/office/drawing/2010/main" val="0"/>
+                        </a:ext>
+                      </a:extLst>
+                    </a:blip>
+                    <a:srcRect b="57040"/>
+                    <a:stretch/>
+                  </pic:blipFill>
+                  <pic:spPr bwMode="auto">
+                    <a:xfrm>
+                      <a:off x="0" y="0"/>
+                      <a:ext cx="5731510" cy="1625600"/>
+                    </a:xfrm>
+                    <a:prstGeom prst="rect">
+                      <a:avLst/>
+                    </a:prstGeom>
+                    <a:ln>
+                      <a:noFill/>
+                    </a:ln>
+                    <a:extLst>
+                      <a:ext uri="{53640926-AAD7-44D8-BBD7-CCE9431645EC}">
+                        <a14:shadowObscured xmlns:a14="http://schemas.microsoft.com/office/drawing/2010/main"/>
+                      </a:ext>
+                    </a:extLst>
+                  </pic:spPr>
+                </pic:pic>
+              </a:graphicData>
+            </a:graphic>
+            <wp14:sizeRelV relativeFrom="margin">
+              <wp14:pctHeight>0</wp14:pctHeight>
+            </wp14:sizeRelV>
+          </wp:anchor>
+        </w:drawing>
+      </w:r>
+      <w:r>
+        <w:rPr>
+          <w:lang w:val="en-US"/>
+        </w:rPr>
+        <w:t>add(</w:t>
+      </w:r>
+      <w:r>
+        <w:rPr>
+          <w:lang w:val="en-US"/>
+        </w:rPr>
+        <w:t>int index, E element</w:t>
+      </w:r>
+      <w:r>
+        <w:rPr>
+          <w:lang w:val="en-US"/>
+        </w:rPr>
+        <w:t>)</w:t>
+      </w:r>
+      <w:r>
+        <w:rPr>
+          <w:lang w:val="en-US"/>
+        </w:rPr>
+        <w:t>;</w:t>
+      </w:r>
+      <w:bookmarkEnd w:id="6"/>
+    </w:p>
+    <w:p>
+      <w:pPr>
+        <w:rPr>
+          <w:lang w:val="en-US"/>
+        </w:rPr>
+      </w:pPr>
+    </w:p>
+    <w:p>
+      <w:pPr>
+        <w:jc w:val="both"/>
+      </w:pPr>
+      <w:r>
+        <w:rPr>
+          <w:lang w:val="en-US"/>
+        </w:rPr>
+        <w:t xml:space="preserve">In the method </w:t>
+      </w:r>
+      <w:r>
+        <w:rPr>
+          <w:i/>
+          <w:iCs/>
+          <w:lang w:val="en-US"/>
+        </w:rPr>
+        <w:t>add()</w:t>
+      </w:r>
+      <w:r>
+        <w:t xml:space="preserve"> we have used the index to calculate the position and the element that is to be placed in the </w:t>
+      </w:r>
+      <w:r>
+        <w:t>list of elements.</w:t>
+      </w:r>
+      <w:r>
+        <w:t xml:space="preserve"> First </w:t>
+      </w:r>
+      <w:r>
+        <w:t xml:space="preserve">we check if the given element has to </w:t>
+      </w:r>
+      <w:r>
+        <w:t xml:space="preserve">be </w:t>
+      </w:r>
+      <w:r>
+        <w:t>place</w:t>
+      </w:r>
+      <w:r>
+        <w:t>d</w:t>
+      </w:r>
+      <w:r>
+        <w:t xml:space="preserve"> on a position that is outside of range of the list of</w:t>
+      </w:r>
+      <w:r>
+        <w:t xml:space="preserve"> the</w:t>
+      </w:r>
+      <w:r>
+        <w:t xml:space="preserve"> sorted elements.</w:t>
+      </w:r>
+      <w:r>
+        <w:t xml:space="preserve"> If this is the case, we add the element to the list and if there is an element on that position it will scoop that element (and all elements with bigger indexes) by one position. This will be done in the unsorted list, which is unsorted anyway. The order of these elements could be completely random. So we could have </w:t>
+      </w:r>
+      <w:r>
+        <w:t xml:space="preserve">done just </w:t>
       </w:r>
       <w:proofErr w:type="spellStart"/>
       <w:r>
         <w:rPr>
-          <w:lang w:val="en-US"/>
-        </w:rPr>
-        <w:t>index,item</w:t>
+          <w:i/>
+          <w:iCs/>
+        </w:rPr>
+        <w:t>super.add</w:t>
       </w:r>
       <w:proofErr w:type="spellEnd"/>
       <w:r>
         <w:rPr>
-          <w:lang w:val="en-US"/>
-        </w:rPr>
-        <w:t>) or one of the remove methods. (Choose the most relevant.) Explain correctness of one code snippet by involving a loop invariant.</w:t>
+          <w:i/>
+          <w:iCs/>
+        </w:rPr>
+        <w:t>(element).</w:t>
+      </w:r>
+      <w:r>
+        <w:t xml:space="preserve"> There also wasn’t any test that could verify whether the given index was actually utilized. We created this test to make sure this is being verified. This means that without our custom test (</w:t>
+      </w:r>
+      <w:proofErr w:type="spellStart"/>
+      <w:r>
+        <w:rPr>
+          <w:i/>
+          <w:iCs/>
+        </w:rPr>
+        <w:t>TestUnsortedIndexOfAddedElement</w:t>
+      </w:r>
+      <w:proofErr w:type="spellEnd"/>
+      <w:r>
+        <w:rPr>
+          <w:i/>
+          <w:iCs/>
+        </w:rPr>
+        <w:t>()</w:t>
+      </w:r>
+      <w:r>
+        <w:t xml:space="preserve">), the given index in the </w:t>
+      </w:r>
+      <w:r>
+        <w:rPr>
+          <w:i/>
+          <w:iCs/>
+        </w:rPr>
+        <w:t>add()</w:t>
+      </w:r>
+      <w:r>
+        <w:t xml:space="preserve"> function has no use. Either the element is being placed at a (random) position of choice in the unsorted part of the list or, as the next check make</w:t>
+      </w:r>
+      <w:r>
+        <w:t>s</w:t>
+      </w:r>
+      <w:r>
+        <w:t xml:space="preserve"> sure, the element gets added to the end of the list of elements.</w:t>
+      </w:r>
+      <w:r>
+        <w:t xml:space="preserve"> </w:t>
+      </w:r>
+      <w:r>
+        <w:t>However this is part of the assignment, for this is the reason we created a test to verify this variable.</w:t>
+      </w:r>
+      <w:r>
+        <w:t xml:space="preserve"> The next check is passed if the given index is positioned on the sorted part of the list. If that is the case, it must not temper with the order of the sorted list, which caused us to position the given element to the end of the list of elements.</w:t>
+      </w:r>
+    </w:p>
+    <w:p>
+      <w:r>
+        <w:br w:type="page"/>
+      </w:r>
+    </w:p>
+    <w:p>
+      <w:pPr>
+        <w:pStyle w:val="Heading1"/>
+        <w:numPr>
+          <w:ilvl w:val="0"/>
+          <w:numId w:val="3"/>
+        </w:numPr>
+      </w:pPr>
+      <w:bookmarkStart w:id="7" w:name="_Toc85467915"/>
+      <w:proofErr w:type="spellStart"/>
+      <w:r>
+        <w:lastRenderedPageBreak/>
+        <w:t>nSorted</w:t>
+      </w:r>
+      <w:proofErr w:type="spellEnd"/>
+      <w:r>
+        <w:t xml:space="preserve"> = 0;</w:t>
+      </w:r>
+      <w:bookmarkEnd w:id="7"/>
+    </w:p>
+    <w:p>
+      <w:pPr>
+        <w:pStyle w:val="NoSpacing"/>
+      </w:pPr>
+    </w:p>
+    <w:p>
+      <w:pPr>
+        <w:keepNext/>
+      </w:pPr>
+      <w:r>
+        <w:rPr>
+          <w:noProof/>
+        </w:rPr>
+        <w:drawing>
+          <wp:inline distT="0" distB="0" distL="0" distR="0" wp14:anchorId="30B8B8B9" wp14:editId="39935DEF">
+            <wp:extent cx="3372321" cy="1276528"/>
+            <wp:effectExtent l="0" t="0" r="0" b="0"/>
+            <wp:docPr id="7" name="Picture 7"/>
+            <wp:cNvGraphicFramePr>
+              <a:graphicFrameLocks xmlns:a="http://schemas.openxmlformats.org/drawingml/2006/main" noChangeAspect="1"/>
+            </wp:cNvGraphicFramePr>
+            <a:graphic xmlns:a="http://schemas.openxmlformats.org/drawingml/2006/main">
+              <a:graphicData uri="http://schemas.openxmlformats.org/drawingml/2006/picture">
+                <pic:pic xmlns:pic="http://schemas.openxmlformats.org/drawingml/2006/picture">
+                  <pic:nvPicPr>
+                    <pic:cNvPr id="1" name=""/>
+                    <pic:cNvPicPr/>
+                  </pic:nvPicPr>
+                  <pic:blipFill>
+                    <a:blip r:embed="rId10"/>
+                    <a:stretch>
+                      <a:fillRect/>
+                    </a:stretch>
+                  </pic:blipFill>
+                  <pic:spPr>
+                    <a:xfrm>
+                      <a:off x="0" y="0"/>
+                      <a:ext cx="3372321" cy="1276528"/>
+                    </a:xfrm>
+                    <a:prstGeom prst="rect">
+                      <a:avLst/>
+                    </a:prstGeom>
+                  </pic:spPr>
+                </pic:pic>
+              </a:graphicData>
+            </a:graphic>
+          </wp:inline>
+        </w:drawing>
+      </w:r>
+    </w:p>
+    <w:p>
+      <w:pPr>
+        <w:pStyle w:val="Caption"/>
+      </w:pPr>
+      <w:r>
+        <w:t xml:space="preserve">Figure </w:t>
+      </w:r>
+      <w:r>
+        <w:fldChar w:fldCharType="begin"/>
+      </w:r>
+      <w:r>
+        <w:instrText xml:space="preserve"> SEQ Figure \* ARABIC </w:instrText>
+      </w:r>
+      <w:r>
+        <w:fldChar w:fldCharType="separate"/>
+      </w:r>
+      <w:r>
+        <w:rPr>
+          <w:noProof/>
+        </w:rPr>
+        <w:t>2</w:t>
+      </w:r>
+      <w:r>
+        <w:fldChar w:fldCharType="end"/>
+      </w:r>
+      <w:r>
+        <w:t>. A code snippet of the method sort().</w:t>
+      </w:r>
+    </w:p>
+    <w:p>
+      <w:pPr>
+        <w:pStyle w:val="NoSpacing"/>
+        <w:jc w:val="both"/>
+      </w:pPr>
+      <w:r>
+        <w:t xml:space="preserve">When creating this documentation we saw that there is a couple of variables that are not really explained well. One of these examples is </w:t>
+      </w:r>
+      <w:proofErr w:type="spellStart"/>
+      <w:r>
+        <w:rPr>
+          <w:i/>
+          <w:iCs/>
+        </w:rPr>
+        <w:t>nSorted</w:t>
+      </w:r>
+      <w:proofErr w:type="spellEnd"/>
+      <w:r>
+        <w:rPr>
+          <w:i/>
+          <w:iCs/>
+        </w:rPr>
+        <w:t>.</w:t>
+      </w:r>
+      <w:r>
+        <w:t xml:space="preserve"> </w:t>
+      </w:r>
+      <w:r>
+        <w:t>F</w:t>
+      </w:r>
+      <w:r>
+        <w:t xml:space="preserve">or this documentation to be understandable, we think it is of importance that the term </w:t>
+      </w:r>
+      <w:proofErr w:type="spellStart"/>
+      <w:r>
+        <w:rPr>
+          <w:i/>
+          <w:iCs/>
+        </w:rPr>
+        <w:t>nSorted</w:t>
+      </w:r>
+      <w:proofErr w:type="spellEnd"/>
+      <w:r>
+        <w:t xml:space="preserve"> is explained as well. </w:t>
+      </w:r>
+      <w:proofErr w:type="spellStart"/>
+      <w:r>
+        <w:rPr>
+          <w:i/>
+          <w:iCs/>
+        </w:rPr>
+        <w:t>nSorted</w:t>
+      </w:r>
+      <w:proofErr w:type="spellEnd"/>
+      <w:r>
+        <w:rPr>
+          <w:i/>
+          <w:iCs/>
+        </w:rPr>
+        <w:t xml:space="preserve"> </w:t>
+      </w:r>
+      <w:r>
+        <w:t xml:space="preserve">is being used quite a significant amount of times and therefore we </w:t>
+      </w:r>
+      <w:r>
+        <w:t>wanted to explain its meaning.</w:t>
+      </w:r>
+    </w:p>
+    <w:p>
+      <w:pPr>
+        <w:pStyle w:val="NoSpacing"/>
+        <w:jc w:val="both"/>
+      </w:pPr>
+      <w:r>
+        <w:t xml:space="preserve">We have created the protected integer </w:t>
+      </w:r>
+      <w:proofErr w:type="spellStart"/>
+      <w:r>
+        <w:t>nSorted</w:t>
+      </w:r>
+      <w:proofErr w:type="spellEnd"/>
+      <w:r>
+        <w:t xml:space="preserve"> in the beginning of the class OrderedArrayList as we needed to have a variable in which the amount of</w:t>
+      </w:r>
+      <w:r>
+        <w:t xml:space="preserve"> sorted</w:t>
+      </w:r>
+      <w:r>
+        <w:t xml:space="preserve"> elements within the used list would be stored. We can see in the </w:t>
+      </w:r>
+      <w:r>
+        <w:t>snippe</w:t>
+      </w:r>
+      <w:r>
+        <w:t xml:space="preserve">t above that we are using two methods that come with the library of </w:t>
+      </w:r>
+      <w:proofErr w:type="spellStart"/>
+      <w:r>
+        <w:t>ArrayList</w:t>
+      </w:r>
+      <w:proofErr w:type="spellEnd"/>
+      <w:r>
+        <w:t xml:space="preserve">, which are </w:t>
+      </w:r>
+      <w:r>
+        <w:rPr>
+          <w:i/>
+          <w:iCs/>
+        </w:rPr>
+        <w:t>sort()</w:t>
+      </w:r>
+      <w:r>
+        <w:t xml:space="preserve"> and </w:t>
+      </w:r>
+      <w:r>
+        <w:rPr>
+          <w:i/>
+          <w:iCs/>
+        </w:rPr>
+        <w:t>size()</w:t>
+      </w:r>
+      <w:r>
+        <w:t xml:space="preserve">. With </w:t>
+      </w:r>
+      <w:r>
+        <w:rPr>
+          <w:i/>
+          <w:iCs/>
+        </w:rPr>
+        <w:t>sort()</w:t>
+      </w:r>
+      <w:r>
+        <w:t xml:space="preserve"> we use </w:t>
+      </w:r>
+      <w:proofErr w:type="spellStart"/>
+      <w:r>
+        <w:t>ArrayLists</w:t>
+      </w:r>
+      <w:proofErr w:type="spellEnd"/>
+      <w:r>
+        <w:t xml:space="preserve">’ own method to sort the elements in the list correctly and save that sorted list in the variable </w:t>
+      </w:r>
+      <w:proofErr w:type="spellStart"/>
+      <w:r>
+        <w:rPr>
+          <w:i/>
+          <w:iCs/>
+        </w:rPr>
+        <w:t>ordening</w:t>
+      </w:r>
+      <w:proofErr w:type="spellEnd"/>
+      <w:r>
+        <w:rPr>
+          <w:i/>
+          <w:iCs/>
+        </w:rPr>
+        <w:t xml:space="preserve">. </w:t>
+      </w:r>
+      <w:r>
+        <w:t>Then because of the list being sorted, the amount of</w:t>
+      </w:r>
+      <w:r>
+        <w:t xml:space="preserve"> sorted</w:t>
+      </w:r>
+      <w:r>
+        <w:t xml:space="preserve"> elements within the list is known. The </w:t>
+      </w:r>
+      <w:r>
+        <w:t xml:space="preserve">total </w:t>
+      </w:r>
+      <w:r>
+        <w:t>list</w:t>
+      </w:r>
+      <w:r>
+        <w:t xml:space="preserve"> and the list of elements could</w:t>
+      </w:r>
+      <w:r>
+        <w:t xml:space="preserve"> actually</w:t>
+      </w:r>
+      <w:r>
+        <w:t xml:space="preserve"> be</w:t>
+      </w:r>
+      <w:r>
+        <w:t xml:space="preserve"> </w:t>
+      </w:r>
+      <w:r>
+        <w:rPr>
+          <w:b/>
+          <w:bCs/>
+        </w:rPr>
+        <w:t>bigger</w:t>
+      </w:r>
+      <w:r>
+        <w:t xml:space="preserve"> than the amount of </w:t>
+      </w:r>
+      <w:r>
+        <w:t xml:space="preserve">sorted </w:t>
+      </w:r>
+      <w:r>
+        <w:t xml:space="preserve">elements in the list, so </w:t>
+      </w:r>
+      <w:proofErr w:type="spellStart"/>
+      <w:r>
+        <w:t>ArrayList</w:t>
+      </w:r>
+      <w:proofErr w:type="spellEnd"/>
+      <w:r>
+        <w:t xml:space="preserve"> has a great method called </w:t>
+      </w:r>
+      <w:r>
+        <w:rPr>
+          <w:i/>
+          <w:iCs/>
+        </w:rPr>
+        <w:t>size()</w:t>
+      </w:r>
+      <w:r>
+        <w:t xml:space="preserve"> which returns the amount of elements within the used list, which we then store in the variable </w:t>
+      </w:r>
+      <w:proofErr w:type="spellStart"/>
+      <w:r>
+        <w:rPr>
+          <w:i/>
+          <w:iCs/>
+        </w:rPr>
+        <w:t>nSorted</w:t>
+      </w:r>
+      <w:proofErr w:type="spellEnd"/>
+      <w:r>
+        <w:t xml:space="preserve"> after the list has been sorted</w:t>
+      </w:r>
+      <w:r>
+        <w:rPr>
+          <w:i/>
+          <w:iCs/>
+        </w:rPr>
+        <w:t>.</w:t>
+      </w:r>
+      <w:r>
+        <w:t xml:space="preserve"> </w:t>
+      </w:r>
+      <w:r>
+        <w:t xml:space="preserve">In other words, the variable </w:t>
+      </w:r>
+      <w:proofErr w:type="spellStart"/>
+      <w:r>
+        <w:t>nSorted</w:t>
+      </w:r>
+      <w:proofErr w:type="spellEnd"/>
+      <w:r>
+        <w:t xml:space="preserve"> is used to store </w:t>
+      </w:r>
+      <w:r>
+        <w:rPr>
+          <w:b/>
+          <w:bCs/>
+        </w:rPr>
+        <w:t xml:space="preserve">the amount of </w:t>
+      </w:r>
+      <w:r>
+        <w:rPr>
+          <w:b/>
+          <w:bCs/>
+        </w:rPr>
+        <w:t xml:space="preserve">sorted </w:t>
+      </w:r>
+      <w:r>
+        <w:rPr>
+          <w:b/>
+          <w:bCs/>
+        </w:rPr>
+        <w:t>elements within the used list</w:t>
+      </w:r>
+      <w:r>
+        <w:t>.</w:t>
+      </w:r>
+    </w:p>
+    <w:p>
+      <w:pPr>
+        <w:pStyle w:val="Heading1"/>
+        <w:numPr>
+          <w:ilvl w:val="0"/>
+          <w:numId w:val="3"/>
+        </w:numPr>
+        <w:rPr>
+          <w:lang w:val="en-US"/>
+        </w:rPr>
+      </w:pPr>
+      <w:bookmarkStart w:id="8" w:name="_Toc85467916"/>
+      <w:r>
+        <w:rPr>
+          <w:lang w:val="en-US"/>
+        </w:rPr>
+        <w:t>remove(</w:t>
+      </w:r>
+      <w:r>
+        <w:rPr>
+          <w:lang w:val="en-US"/>
+        </w:rPr>
+        <w:t>int index</w:t>
+      </w:r>
+      <w:r>
+        <w:rPr>
+          <w:lang w:val="en-US"/>
+        </w:rPr>
+        <w:t>) &amp; remove(</w:t>
+      </w:r>
+      <w:r>
+        <w:rPr>
+          <w:lang w:val="en-US"/>
+        </w:rPr>
+        <w:t>Object o</w:t>
+      </w:r>
+      <w:r>
+        <w:rPr>
+          <w:lang w:val="en-US"/>
+        </w:rPr>
+        <w:t>)</w:t>
+      </w:r>
+      <w:r>
+        <w:rPr>
+          <w:lang w:val="en-US"/>
+        </w:rPr>
+        <w:t>;</w:t>
+      </w:r>
+      <w:bookmarkEnd w:id="8"/>
+    </w:p>
+    <w:p>
+      <w:pPr>
+        <w:pStyle w:val="NoSpacing"/>
+        <w:rPr>
+          <w:lang w:val="en-US"/>
+        </w:rPr>
+      </w:pPr>
+    </w:p>
+    <w:p>
+      <w:pPr>
+        <w:pStyle w:val="NoSpacing"/>
+        <w:keepNext/>
+      </w:pPr>
+      <w:r>
+        <w:rPr>
+          <w:noProof/>
+          <w:lang w:val="en-US"/>
+        </w:rPr>
+        <w:drawing>
+          <wp:inline distT="0" distB="0" distL="0" distR="0" wp14:anchorId="4B677183" wp14:editId="5CA82C70">
+            <wp:extent cx="5731510" cy="2054225"/>
+            <wp:effectExtent l="0" t="0" r="2540" b="3175"/>
+            <wp:docPr id="4" name="Picture 4"/>
+            <wp:cNvGraphicFramePr>
+              <a:graphicFrameLocks xmlns:a="http://schemas.openxmlformats.org/drawingml/2006/main" noChangeAspect="1"/>
+            </wp:cNvGraphicFramePr>
+            <a:graphic xmlns:a="http://schemas.openxmlformats.org/drawingml/2006/main">
+              <a:graphicData uri="http://schemas.openxmlformats.org/drawingml/2006/picture">
+                <pic:pic xmlns:pic="http://schemas.openxmlformats.org/drawingml/2006/picture">
+                  <pic:nvPicPr>
+                    <pic:cNvPr id="1" name=""/>
+                    <pic:cNvPicPr/>
+                  </pic:nvPicPr>
+                  <pic:blipFill>
+                    <a:blip r:embed="rId11"/>
+                    <a:stretch>
+                      <a:fillRect/>
+                    </a:stretch>
+                  </pic:blipFill>
+                  <pic:spPr>
+                    <a:xfrm>
+                      <a:off x="0" y="0"/>
+                      <a:ext cx="5731510" cy="2054225"/>
+                    </a:xfrm>
+                    <a:prstGeom prst="rect">
+                      <a:avLst/>
+                    </a:prstGeom>
+                  </pic:spPr>
+                </pic:pic>
+              </a:graphicData>
+            </a:graphic>
+          </wp:inline>
+        </w:drawing>
+      </w:r>
+    </w:p>
+    <w:p>
+      <w:pPr>
+        <w:pStyle w:val="Caption"/>
+      </w:pPr>
+      <w:r>
+        <w:t xml:space="preserve">Figure </w:t>
+      </w:r>
+      <w:r>
+        <w:fldChar w:fldCharType="begin"/>
+      </w:r>
+      <w:r>
+        <w:instrText xml:space="preserve"> SEQ Figure \* ARABIC </w:instrText>
+      </w:r>
+      <w:r>
+        <w:fldChar w:fldCharType="separate"/>
+      </w:r>
+      <w:r>
+        <w:rPr>
+          <w:noProof/>
+        </w:rPr>
+        <w:t>3</w:t>
+      </w:r>
+      <w:r>
+        <w:fldChar w:fldCharType="end"/>
+      </w:r>
+      <w:r>
+        <w:t xml:space="preserve">. </w:t>
+      </w:r>
+      <w:r>
+        <w:t>A c</w:t>
+      </w:r>
+      <w:r>
+        <w:t>ode snippet of the methods remove() and remove().</w:t>
+      </w:r>
+    </w:p>
+    <w:p>
+      <w:pPr>
+        <w:pStyle w:val="NoSpacing"/>
+        <w:jc w:val="both"/>
+        <w:rPr>
+          <w:i/>
+          <w:iCs/>
+        </w:rPr>
+      </w:pPr>
+      <w:r>
+        <w:t xml:space="preserve">We have created two methods called </w:t>
+      </w:r>
+      <w:r>
+        <w:rPr>
+          <w:i/>
+          <w:iCs/>
+        </w:rPr>
+        <w:t>remove</w:t>
+      </w:r>
+      <w:r>
+        <w:t>() which was part of the assignment. We needed to create two ways to remove an item from the list. One can be called by passing an integer (</w:t>
+      </w:r>
+      <w:r>
+        <w:rPr>
+          <w:i/>
+          <w:iCs/>
+        </w:rPr>
+        <w:t>index</w:t>
+      </w:r>
+      <w:r>
+        <w:t xml:space="preserve">) which basically tells the program to remove the item on that specific spot in the list. </w:t>
+      </w:r>
+      <w:r>
+        <w:t xml:space="preserve">To sustain the representation invariant we made sure we reduce number which is represented by </w:t>
+      </w:r>
+      <w:proofErr w:type="spellStart"/>
+      <w:r>
+        <w:t>nSorted</w:t>
+      </w:r>
+      <w:proofErr w:type="spellEnd"/>
+      <w:r>
+        <w:t xml:space="preserve"> if the index is within the bounds of the sorted list</w:t>
+      </w:r>
+      <w:r>
+        <w:t xml:space="preserve">. </w:t>
+      </w:r>
+      <w:r>
+        <w:t>We have chosen to do this because of our experience through trial and error as we first got a couple of errors trying to run the test. When the limits are met, we just simply make the list</w:t>
+      </w:r>
+      <w:r>
+        <w:t xml:space="preserve"> of</w:t>
+      </w:r>
+      <w:r>
+        <w:t xml:space="preserve"> sorted</w:t>
+      </w:r>
+      <w:r>
+        <w:t xml:space="preserve"> elements</w:t>
+      </w:r>
+      <w:r>
+        <w:t xml:space="preserve"> smaller and we call the </w:t>
+      </w:r>
+      <w:r>
+        <w:rPr>
+          <w:i/>
+          <w:iCs/>
+        </w:rPr>
+        <w:t>remove()</w:t>
+      </w:r>
+      <w:r>
+        <w:t xml:space="preserve"> of the </w:t>
+      </w:r>
+      <w:proofErr w:type="spellStart"/>
+      <w:r>
+        <w:t>ArrayList</w:t>
+      </w:r>
+      <w:proofErr w:type="spellEnd"/>
+      <w:r>
+        <w:t xml:space="preserve"> to remove the actual element. And before it is actually erased, the method in the </w:t>
+      </w:r>
+      <w:proofErr w:type="spellStart"/>
+      <w:r>
+        <w:t>ArrayList</w:t>
+      </w:r>
+      <w:proofErr w:type="spellEnd"/>
+      <w:r>
+        <w:t xml:space="preserve"> ‘library’ </w:t>
+      </w:r>
+      <w:r>
+        <w:lastRenderedPageBreak/>
+        <w:t>returns the old value which makes us able to trace what has been removed and to restore any faults that our written code may do.</w:t>
+      </w:r>
+      <w:r>
+        <w:t xml:space="preserve"> </w:t>
+      </w:r>
+      <w:r>
+        <w:rPr>
+          <w:i/>
+          <w:iCs/>
+        </w:rPr>
+        <w:t xml:space="preserve">remove(Object o) </w:t>
+      </w:r>
+      <w:r>
+        <w:t xml:space="preserve">basically does exactly the same with one exception. Because the user of the program wants a specific element deleted, we first had to find the place the element was stored in the list, so we first call the </w:t>
+      </w:r>
+      <w:proofErr w:type="spellStart"/>
+      <w:r>
+        <w:rPr>
+          <w:i/>
+          <w:iCs/>
+        </w:rPr>
+        <w:t>indexOf</w:t>
+      </w:r>
+      <w:proofErr w:type="spellEnd"/>
+      <w:r>
+        <w:rPr>
+          <w:i/>
+          <w:iCs/>
+        </w:rPr>
+        <w:t>()</w:t>
+      </w:r>
+      <w:r>
+        <w:t xml:space="preserve"> method to find the </w:t>
+      </w:r>
+      <w:r>
+        <w:rPr>
+          <w:i/>
+          <w:iCs/>
+        </w:rPr>
+        <w:t>index</w:t>
+      </w:r>
+      <w:r>
+        <w:t xml:space="preserve"> of the given element.</w:t>
+      </w:r>
+      <w:r>
+        <w:t xml:space="preserve"> The rest of the code within the method </w:t>
+      </w:r>
+      <w:r>
+        <w:rPr>
+          <w:i/>
+          <w:iCs/>
+        </w:rPr>
+        <w:t>remove(Object o)</w:t>
+      </w:r>
+      <w:r>
+        <w:t xml:space="preserve"> does the same as the method </w:t>
+      </w:r>
+      <w:r>
+        <w:rPr>
+          <w:i/>
+          <w:iCs/>
+        </w:rPr>
+        <w:t>remove(int index)</w:t>
+      </w:r>
+      <w:r>
+        <w:t xml:space="preserve"> as we found the index needed of the element that is asked to be removed.</w:t>
+      </w:r>
+    </w:p>
+    <w:p>
+      <w:pPr>
+        <w:pStyle w:val="Heading1"/>
+        <w:numPr>
+          <w:ilvl w:val="0"/>
+          <w:numId w:val="3"/>
+        </w:numPr>
+      </w:pPr>
+      <w:bookmarkStart w:id="9" w:name="_Toc85467917"/>
+      <w:proofErr w:type="spellStart"/>
+      <w:r>
+        <w:t>indexOf</w:t>
+      </w:r>
+      <w:proofErr w:type="spellEnd"/>
+      <w:r>
+        <w:t>(Object item)</w:t>
+      </w:r>
+      <w:r>
+        <w:t xml:space="preserve"> &amp; </w:t>
+      </w:r>
+      <w:proofErr w:type="spellStart"/>
+      <w:r>
+        <w:t>indexOfByBinarySearch</w:t>
+      </w:r>
+      <w:proofErr w:type="spellEnd"/>
+      <w:r>
+        <w:t xml:space="preserve">(E </w:t>
+      </w:r>
+      <w:proofErr w:type="spellStart"/>
+      <w:r>
+        <w:t>searchItem</w:t>
+      </w:r>
+      <w:proofErr w:type="spellEnd"/>
+      <w:r>
+        <w:t>)</w:t>
+      </w:r>
+      <w:r>
+        <w:t>;</w:t>
+      </w:r>
+      <w:bookmarkEnd w:id="9"/>
+    </w:p>
+    <w:p>
+      <w:pPr>
+        <w:pStyle w:val="NoSpacing"/>
+      </w:pPr>
+    </w:p>
+    <w:p>
+      <w:pPr>
+        <w:pStyle w:val="NoSpacing"/>
+        <w:keepNext/>
+      </w:pPr>
+      <w:r>
+        <w:rPr>
+          <w:noProof/>
+        </w:rPr>
+        <w:drawing>
+          <wp:inline distT="0" distB="0" distL="0" distR="0" wp14:anchorId="4F48A2D1" wp14:editId="309B088A">
+            <wp:extent cx="3715268" cy="1752845"/>
+            <wp:effectExtent l="0" t="0" r="0" b="0"/>
+            <wp:docPr id="6" name="Picture 6"/>
+            <wp:cNvGraphicFramePr>
+              <a:graphicFrameLocks xmlns:a="http://schemas.openxmlformats.org/drawingml/2006/main" noChangeAspect="1"/>
+            </wp:cNvGraphicFramePr>
+            <a:graphic xmlns:a="http://schemas.openxmlformats.org/drawingml/2006/main">
+              <a:graphicData uri="http://schemas.openxmlformats.org/drawingml/2006/picture">
+                <pic:pic xmlns:pic="http://schemas.openxmlformats.org/drawingml/2006/picture">
+                  <pic:nvPicPr>
+                    <pic:cNvPr id="1" name=""/>
+                    <pic:cNvPicPr/>
+                  </pic:nvPicPr>
+                  <pic:blipFill>
+                    <a:blip r:embed="rId12"/>
+                    <a:stretch>
+                      <a:fillRect/>
+                    </a:stretch>
+                  </pic:blipFill>
+                  <pic:spPr>
+                    <a:xfrm>
+                      <a:off x="0" y="0"/>
+                      <a:ext cx="3715268" cy="1752845"/>
+                    </a:xfrm>
+                    <a:prstGeom prst="rect">
+                      <a:avLst/>
+                    </a:prstGeom>
+                  </pic:spPr>
+                </pic:pic>
+              </a:graphicData>
+            </a:graphic>
+          </wp:inline>
+        </w:drawing>
+      </w:r>
+    </w:p>
+    <w:p>
+      <w:pPr>
+        <w:pStyle w:val="Caption"/>
+      </w:pPr>
+      <w:r>
+        <w:t xml:space="preserve">Figure </w:t>
+      </w:r>
+      <w:r>
+        <w:fldChar w:fldCharType="begin"/>
+      </w:r>
+      <w:r>
+        <w:instrText xml:space="preserve"> SEQ Figure \* ARABIC </w:instrText>
+      </w:r>
+      <w:r>
+        <w:fldChar w:fldCharType="separate"/>
+      </w:r>
+      <w:r>
+        <w:rPr>
+          <w:noProof/>
+        </w:rPr>
+        <w:t>4</w:t>
+      </w:r>
+      <w:r>
+        <w:fldChar w:fldCharType="end"/>
+      </w:r>
+      <w:r>
+        <w:t xml:space="preserve">. A code snippet of the method </w:t>
+      </w:r>
+      <w:proofErr w:type="spellStart"/>
+      <w:r>
+        <w:t>indexOf</w:t>
+      </w:r>
+      <w:proofErr w:type="spellEnd"/>
+      <w:r>
+        <w:t>().</w:t>
+      </w:r>
+    </w:p>
+    <w:p>
+      <w:pPr>
+        <w:pStyle w:val="NoSpacing"/>
+        <w:jc w:val="both"/>
+      </w:pPr>
+      <w:r>
+        <w:rPr>
+          <w:noProof/>
+        </w:rPr>
+        <mc:AlternateContent>
+          <mc:Choice Requires="wps">
+            <w:drawing>
+              <wp:anchor distT="0" distB="0" distL="114300" distR="114300" simplePos="0" relativeHeight="251667456" behindDoc="0" locked="0" layoutInCell="1" allowOverlap="1" wp14:anchorId="6A038011" wp14:editId="5991553C">
+                <wp:simplePos x="0" y="0"/>
+                <wp:positionH relativeFrom="margin">
+                  <wp:align>right</wp:align>
+                </wp:positionH>
+                <wp:positionV relativeFrom="paragraph">
+                  <wp:posOffset>3543746</wp:posOffset>
+                </wp:positionV>
+                <wp:extent cx="5731510" cy="635"/>
+                <wp:effectExtent l="0" t="0" r="2540" b="0"/>
+                <wp:wrapTopAndBottom/>
+                <wp:docPr id="11" name="Text Box 11"/>
+                <wp:cNvGraphicFramePr/>
+                <a:graphic xmlns:a="http://schemas.openxmlformats.org/drawingml/2006/main">
+                  <a:graphicData uri="http://schemas.microsoft.com/office/word/2010/wordprocessingShape">
+                    <wps:wsp>
+                      <wps:cNvSpPr txBox="1"/>
+                      <wps:spPr>
+                        <a:xfrm>
+                          <a:off x="0" y="0"/>
+                          <a:ext cx="5731510" cy="635"/>
+                        </a:xfrm>
+                        <a:prstGeom prst="rect">
+                          <a:avLst/>
+                        </a:prstGeom>
+                        <a:solidFill>
+                          <a:prstClr val="white"/>
+                        </a:solidFill>
+                        <a:ln>
+                          <a:noFill/>
+                        </a:ln>
+                      </wps:spPr>
+                      <wps:txbx>
+                        <w:txbxContent>
+                          <w:p>
+                            <w:pPr>
+                              <w:pStyle w:val="Caption"/>
+                            </w:pPr>
+                            <w:r>
+                              <w:t xml:space="preserve">Figure </w:t>
+                            </w:r>
+                            <w:r>
+                              <w:fldChar w:fldCharType="begin"/>
+                            </w:r>
+                            <w:r>
+                              <w:instrText xml:space="preserve"> SEQ Figure \* ARABIC </w:instrText>
+                            </w:r>
+                            <w:r>
+                              <w:fldChar w:fldCharType="separate"/>
+                            </w:r>
+                            <w:r>
+                              <w:rPr>
+                                <w:noProof/>
+                              </w:rPr>
+                              <w:t>5</w:t>
+                            </w:r>
+                            <w:r>
+                              <w:fldChar w:fldCharType="end"/>
+                            </w:r>
+                            <w:r>
+                              <w:t xml:space="preserve">. A code snippet of </w:t>
+                            </w:r>
+                            <w:proofErr w:type="spellStart"/>
+                            <w:r>
+                              <w:t>indexOfByBinarySearch</w:t>
+                            </w:r>
+                            <w:proofErr w:type="spellEnd"/>
+                            <w:r>
+                              <w:t>().</w:t>
+                            </w:r>
+                          </w:p>
+                        </w:txbxContent>
+                      </wps:txbx>
+                      <wps:bodyPr rot="0" spcFirstLastPara="0" vertOverflow="overflow" horzOverflow="overflow" vert="horz" wrap="square" lIns="0" tIns="0" rIns="0" bIns="0" numCol="1" spcCol="0" rtlCol="0" fromWordArt="0" anchor="t" anchorCtr="0" forceAA="0" compatLnSpc="1">
+                        <a:prstTxWarp prst="textNoShape">
+                          <a:avLst/>
+                        </a:prstTxWarp>
+                        <a:spAutoFit/>
+                      </wps:bodyPr>
+                    </wps:wsp>
+                  </a:graphicData>
+                </a:graphic>
+              </wp:anchor>
+            </w:drawing>
+          </mc:Choice>
+          <mc:Fallback>
+            <w:pict>
+              <v:shape w14:anchorId="6A038011" id="Text Box 11" o:spid="_x0000_s1027" type="#_x0000_t202" style="position:absolute;left:0;text-align:left;margin-left:400.1pt;margin-top:279.05pt;width:451.3pt;height:.05pt;z-index:251667456;visibility:visible;mso-wrap-style:square;mso-wrap-distance-left:9pt;mso-wrap-distance-top:0;mso-wrap-distance-right:9pt;mso-wrap-distance-bottom:0;mso-position-horizontal:right;mso-position-horizontal-relative:margin;mso-position-vertical:absolute;mso-position-vertical-relative:text;v-text-anchor:top" o:gfxdata="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" stroked="f">
+                <v:textbox style="mso-fit-shape-to-text:t" inset="0,0,0,0">
+                  <w:txbxContent>
+                    <w:p>
+                      <w:pPr>
+                        <w:pStyle w:val="Caption"/>
+                      </w:pPr>
+                      <w:r>
+                        <w:t xml:space="preserve">Figure </w:t>
+                      </w:r>
+                      <w:r>
+                        <w:fldChar w:fldCharType="begin"/>
+                      </w:r>
+                      <w:r>
+                        <w:instrText xml:space="preserve"> SEQ Figure \* ARABIC </w:instrText>
+                      </w:r>
+                      <w:r>
+                        <w:fldChar w:fldCharType="separate"/>
+                      </w:r>
+                      <w:r>
+                        <w:rPr>
+                          <w:noProof/>
+                        </w:rPr>
+                        <w:t>5</w:t>
+                      </w:r>
+                      <w:r>
+                        <w:fldChar w:fldCharType="end"/>
+                      </w:r>
+                      <w:r>
+                        <w:t xml:space="preserve">. A code snippet of </w:t>
+                      </w:r>
+                      <w:proofErr w:type="spellStart"/>
+                      <w:r>
+                        <w:t>indexOfByBinarySearch</w:t>
+                      </w:r>
+                      <w:proofErr w:type="spellEnd"/>
+                      <w:r>
+                        <w:t>().</w:t>
+                      </w:r>
+                    </w:p>
+                  </w:txbxContent>
+                </v:textbox>
+                <w10:wrap type="topAndBottom" anchorx="margin"/>
+              </v:shape>
+            </w:pict>
+          </mc:Fallback>
+        </mc:AlternateContent>
+      </w:r>
+      <w:r>
+        <w:rPr>
+          <w:noProof/>
+        </w:rPr>
+        <w:drawing>
+          <wp:anchor distT="0" distB="0" distL="114300" distR="114300" simplePos="0" relativeHeight="251665408" behindDoc="0" locked="0" layoutInCell="1" allowOverlap="1" wp14:anchorId="55A2FE21" wp14:editId="6B8EDEE3">
+            <wp:simplePos x="0" y="0"/>
+            <wp:positionH relativeFrom="margin">
+              <wp:align>left</wp:align>
+            </wp:positionH>
+            <wp:positionV relativeFrom="paragraph">
+              <wp:posOffset>1910525</wp:posOffset>
+            </wp:positionV>
+            <wp:extent cx="5731510" cy="1629410"/>
+            <wp:effectExtent l="0" t="0" r="2540" b="8890"/>
+            <wp:wrapTopAndBottom/>
+            <wp:docPr id="8" name="Picture 8"/>
+            <wp:cNvGraphicFramePr>
+              <a:graphicFrameLocks xmlns:a="http://schemas.openxmlformats.org/drawingml/2006/main" noChangeAspect="1"/>
+            </wp:cNvGraphicFramePr>
+            <a:graphic xmlns:a="http://schemas.openxmlformats.org/drawingml/2006/main">
+              <a:graphicData uri="http://schemas.openxmlformats.org/drawingml/2006/picture">
+                <pic:pic xmlns:pic="http://schemas.openxmlformats.org/drawingml/2006/picture">
+                  <pic:nvPicPr>
+                    <pic:cNvPr id="1" name=""/>
+                    <pic:cNvPicPr/>
+                  </pic:nvPicPr>
+                  <pic:blipFill>
+                    <a:blip r:embed="rId13">
+                      <a:extLst>
+                        <a:ext uri="{28A0092B-C50C-407E-A947-70E740481C1C}">
+                          <a14:useLocalDpi xmlns:a14="http://schemas.microsoft.com/office/drawing/2010/main" val="0"/>
+                        </a:ext>
+                      </a:extLst>
+                    </a:blip>
+                    <a:stretch>
+                      <a:fillRect/>
+                    </a:stretch>
+                  </pic:blipFill>
+                  <pic:spPr>
+                    <a:xfrm>
+                      <a:off x="0" y="0"/>
+                      <a:ext cx="5731510" cy="1629410"/>
+                    </a:xfrm>
+                    <a:prstGeom prst="rect">
+                      <a:avLst/>
+                    </a:prstGeom>
+                  </pic:spPr>
+                </pic:pic>
+              </a:graphicData>
+            </a:graphic>
+          </wp:anchor>
+        </w:drawing>
+      </w:r>
+      <w:r>
+        <w:t xml:space="preserve">Now we are slowly getting to the good part of the code. The searches. In the methods </w:t>
+      </w:r>
+      <w:r>
+        <w:rPr>
+          <w:i/>
+          <w:iCs/>
+        </w:rPr>
+        <w:t xml:space="preserve">remove() and remove() </w:t>
+      </w:r>
+      <w:r>
+        <w:t xml:space="preserve">we have taken a small look into how to find a certain place within a list. We saw that when having an index, the search was being taken care of by </w:t>
+      </w:r>
+      <w:r>
+        <w:t xml:space="preserve">the </w:t>
+      </w:r>
+      <w:r>
+        <w:rPr>
+          <w:i/>
+          <w:iCs/>
+        </w:rPr>
+        <w:t xml:space="preserve">remove() </w:t>
+      </w:r>
+      <w:r>
+        <w:t xml:space="preserve">method of </w:t>
+      </w:r>
+      <w:proofErr w:type="spellStart"/>
+      <w:r>
+        <w:t>ArrayList</w:t>
+      </w:r>
+      <w:proofErr w:type="spellEnd"/>
+      <w:r>
+        <w:t xml:space="preserve"> itself.</w:t>
+      </w:r>
+      <w:r>
+        <w:t xml:space="preserve"> As that is a method in </w:t>
+      </w:r>
+      <w:proofErr w:type="spellStart"/>
+      <w:r>
+        <w:t>ArrayList’s</w:t>
+      </w:r>
+      <w:proofErr w:type="spellEnd"/>
+      <w:r>
+        <w:t xml:space="preserve"> own library we will not go into these details. However we needed to be able to search through the list ourselves as well. In </w:t>
+      </w:r>
+      <w:proofErr w:type="spellStart"/>
+      <w:r>
+        <w:rPr>
+          <w:i/>
+          <w:iCs/>
+        </w:rPr>
+        <w:t>index</w:t>
+      </w:r>
+      <w:r>
+        <w:rPr>
+          <w:i/>
+          <w:iCs/>
+        </w:rPr>
+        <w:t>Of</w:t>
+      </w:r>
+      <w:proofErr w:type="spellEnd"/>
+      <w:r>
+        <w:rPr>
+          <w:i/>
+          <w:iCs/>
+        </w:rPr>
+        <w:t>()</w:t>
+      </w:r>
+      <w:r>
+        <w:t xml:space="preserve"> we are giving the element to find out which place within the list is dedicated to that element</w:t>
+      </w:r>
+      <w:r>
+        <w:t xml:space="preserve"> so that we can use the index of the element in different parts of the code. As we can see first a check is placed to see if there is an actual element given so that we don’t try to find the index of a non-existent element.</w:t>
+      </w:r>
+      <w:r>
+        <w:t xml:space="preserve"> If no element has been given there is no index to give back, so as seen above we simply return with </w:t>
+      </w:r>
+      <w:r>
+        <w:rPr>
+          <w:i/>
+          <w:iCs/>
+        </w:rPr>
+        <w:t>-1.</w:t>
+      </w:r>
+      <w:r>
+        <w:rPr>
+          <w:i/>
+          <w:iCs/>
+        </w:rPr>
+        <w:t xml:space="preserve"> </w:t>
+      </w:r>
+      <w:r>
+        <w:t xml:space="preserve">However there was no test to verify this return value. So we created one, the </w:t>
+      </w:r>
+      <w:proofErr w:type="spellStart"/>
+      <w:r>
+        <w:rPr>
+          <w:i/>
+          <w:iCs/>
+        </w:rPr>
+        <w:t>TestObjectsExistence</w:t>
+      </w:r>
+      <w:proofErr w:type="spellEnd"/>
+      <w:r>
+        <w:rPr>
+          <w:i/>
+          <w:iCs/>
+        </w:rPr>
+        <w:t>()</w:t>
+      </w:r>
+      <w:r>
+        <w:t>. Otherwise we could have returned any random integer and the tests would run correctly.</w:t>
+      </w:r>
+    </w:p>
+    <w:p>
+      <w:pPr>
+        <w:pStyle w:val="NoSpacing"/>
+        <w:jc w:val="both"/>
+      </w:pPr>
+      <w:r>
+        <w:t>If an element has been given (and is therefore not null)</w:t>
+      </w:r>
+      <w:r>
+        <w:t xml:space="preserve"> we call to the </w:t>
+      </w:r>
+      <w:proofErr w:type="spellStart"/>
+      <w:r>
+        <w:rPr>
+          <w:i/>
+          <w:iCs/>
+        </w:rPr>
+        <w:t>indexOfByIterativeBinarySearch</w:t>
+      </w:r>
+      <w:proofErr w:type="spellEnd"/>
+      <w:r>
+        <w:rPr>
+          <w:i/>
+          <w:iCs/>
+        </w:rPr>
+        <w:t>().</w:t>
+      </w:r>
+      <w:r>
+        <w:t xml:space="preserve"> This could also call for the </w:t>
+      </w:r>
+      <w:proofErr w:type="spellStart"/>
+      <w:r>
+        <w:rPr>
+          <w:i/>
+          <w:iCs/>
+        </w:rPr>
+        <w:t>indexOfByRecursiveSearch</w:t>
+      </w:r>
+      <w:proofErr w:type="spellEnd"/>
+      <w:r>
+        <w:rPr>
+          <w:i/>
+          <w:iCs/>
+        </w:rPr>
+        <w:t>()</w:t>
+      </w:r>
+      <w:r>
+        <w:t xml:space="preserve"> but as seen in the comment in the code snippet, the times did not vary that much.</w:t>
+      </w:r>
+    </w:p>
+    <w:p>
+      <w:pPr>
+        <w:pStyle w:val="NoSpacing"/>
+        <w:jc w:val="both"/>
+      </w:pPr>
+      <w:r>
+        <w:t xml:space="preserve">This method was instantiated in the interface which made us </w:t>
+      </w:r>
+      <w:r>
+        <w:t xml:space="preserve">require the implementation. We have discussed the actual code with some of our brightest classmates and found out that this code looks a lot like </w:t>
+      </w:r>
+      <w:proofErr w:type="spellStart"/>
+      <w:r>
+        <w:rPr>
+          <w:i/>
+          <w:iCs/>
+        </w:rPr>
+        <w:t>indexOf</w:t>
+      </w:r>
+      <w:proofErr w:type="spellEnd"/>
+      <w:r>
+        <w:rPr>
+          <w:i/>
+          <w:iCs/>
+        </w:rPr>
+        <w:t>()</w:t>
+      </w:r>
+      <w:r>
+        <w:t xml:space="preserve">. We are unsure as to why that is. As of now this is duplicate code as the </w:t>
+      </w:r>
+      <w:proofErr w:type="spellStart"/>
+      <w:r>
+        <w:rPr>
+          <w:i/>
+          <w:iCs/>
+        </w:rPr>
+        <w:t>indexOf</w:t>
+      </w:r>
+      <w:proofErr w:type="spellEnd"/>
+      <w:r>
+        <w:rPr>
+          <w:i/>
+          <w:iCs/>
+        </w:rPr>
+        <w:t>()</w:t>
+      </w:r>
+      <w:r>
+        <w:t xml:space="preserve"> does exactly the same</w:t>
+      </w:r>
+      <w:r>
+        <w:t xml:space="preserve">. The check is already done in </w:t>
+      </w:r>
+      <w:proofErr w:type="spellStart"/>
+      <w:r>
+        <w:rPr>
+          <w:i/>
+          <w:iCs/>
+        </w:rPr>
+        <w:t>indexOf</w:t>
+      </w:r>
+      <w:proofErr w:type="spellEnd"/>
+      <w:r>
+        <w:rPr>
+          <w:i/>
+          <w:iCs/>
+        </w:rPr>
+        <w:t>()</w:t>
+      </w:r>
+      <w:r>
+        <w:t xml:space="preserve"> and the return can be placed in </w:t>
+      </w:r>
+      <w:proofErr w:type="spellStart"/>
+      <w:r>
+        <w:rPr>
+          <w:i/>
+          <w:iCs/>
+        </w:rPr>
+        <w:t>indexOf</w:t>
+      </w:r>
+      <w:proofErr w:type="spellEnd"/>
+      <w:r>
+        <w:rPr>
+          <w:i/>
+          <w:iCs/>
+        </w:rPr>
+        <w:t>()</w:t>
+      </w:r>
+      <w:r>
+        <w:t xml:space="preserve"> instead of in the current method. We made our own tests and tried to utilize the </w:t>
+      </w:r>
+      <w:proofErr w:type="spellStart"/>
+      <w:r>
+        <w:rPr>
+          <w:i/>
+          <w:iCs/>
+        </w:rPr>
+        <w:lastRenderedPageBreak/>
+        <w:t>indexOfByBinarySearch</w:t>
+      </w:r>
+      <w:proofErr w:type="spellEnd"/>
+      <w:r>
+        <w:rPr>
+          <w:i/>
+          <w:iCs/>
+        </w:rPr>
+        <w:t>()</w:t>
+      </w:r>
+      <w:r>
+        <w:t xml:space="preserve"> in these tests, but also these work when just calling for the </w:t>
+      </w:r>
+      <w:proofErr w:type="spellStart"/>
+      <w:r>
+        <w:rPr>
+          <w:i/>
+          <w:iCs/>
+        </w:rPr>
+        <w:t>indexOf</w:t>
+      </w:r>
+      <w:proofErr w:type="spellEnd"/>
+      <w:r>
+        <w:rPr>
+          <w:i/>
+          <w:iCs/>
+        </w:rPr>
+        <w:t>()</w:t>
+      </w:r>
+      <w:r>
+        <w:t xml:space="preserve"> method as that method just calls for the </w:t>
+      </w:r>
+      <w:proofErr w:type="spellStart"/>
+      <w:r>
+        <w:rPr>
+          <w:i/>
+          <w:iCs/>
+        </w:rPr>
+        <w:t>indexOfByBinarySearch</w:t>
+      </w:r>
+      <w:proofErr w:type="spellEnd"/>
+      <w:r>
+        <w:rPr>
+          <w:i/>
+          <w:iCs/>
+        </w:rPr>
+        <w:t>().</w:t>
+      </w:r>
+      <w:r>
+        <w:t xml:space="preserve"> As we think this is duplicate code, we thought it is unnecessary to put it in the interface and to make the method private. Which then takes away the checks, and the code will solely return </w:t>
+      </w:r>
+      <w:proofErr w:type="spellStart"/>
+      <w:r>
+        <w:rPr>
+          <w:i/>
+          <w:iCs/>
+        </w:rPr>
+        <w:t>indexOfByIterativeBinarySearch</w:t>
+      </w:r>
+      <w:proofErr w:type="spellEnd"/>
+      <w:r>
+        <w:rPr>
+          <w:i/>
+          <w:iCs/>
+        </w:rPr>
+        <w:t>()</w:t>
+      </w:r>
+      <w:r>
+        <w:t xml:space="preserve"> (Or any other search if preferred). This will make the code really unnecessary as it will only contain a return, and </w:t>
+      </w:r>
+      <w:proofErr w:type="spellStart"/>
+      <w:r>
+        <w:rPr>
+          <w:i/>
+          <w:iCs/>
+        </w:rPr>
+        <w:t>indexOf</w:t>
+      </w:r>
+      <w:proofErr w:type="spellEnd"/>
+      <w:r>
+        <w:rPr>
+          <w:i/>
+          <w:iCs/>
+        </w:rPr>
+        <w:t>()</w:t>
+      </w:r>
+      <w:r>
+        <w:t xml:space="preserve"> might as well just return </w:t>
+      </w:r>
+      <w:proofErr w:type="spellStart"/>
+      <w:r>
+        <w:rPr>
+          <w:i/>
+          <w:iCs/>
+        </w:rPr>
+        <w:t>indexOfByIterativeBinarySearch</w:t>
+      </w:r>
+      <w:proofErr w:type="spellEnd"/>
+      <w:r>
+        <w:rPr>
+          <w:i/>
+          <w:iCs/>
+        </w:rPr>
+        <w:t>()</w:t>
+      </w:r>
+      <w:r>
+        <w:t xml:space="preserve"> on its own. However this was the assignment and we couldn’t take it away.</w:t>
+      </w:r>
+    </w:p>
+    <w:p>
+      <w:pPr>
+        <w:pStyle w:val="Heading1"/>
+        <w:numPr>
+          <w:ilvl w:val="0"/>
+          <w:numId w:val="3"/>
+        </w:numPr>
+      </w:pPr>
+      <w:bookmarkStart w:id="10" w:name="_Toc85467918"/>
+      <w:r>
+        <w:rPr>
+          <w:noProof/>
+        </w:rPr>
+        <mc:AlternateContent>
+          <mc:Choice Requires="wps">
+            <w:drawing>
+              <wp:anchor distT="0" distB="0" distL="114300" distR="114300" simplePos="0" relativeHeight="251664384" behindDoc="0" locked="0" layoutInCell="1" allowOverlap="1" wp14:anchorId="1BF5C5DA" wp14:editId="0FD0ADB5">
+                <wp:simplePos x="0" y="0"/>
+                <wp:positionH relativeFrom="column">
+                  <wp:posOffset>-1270</wp:posOffset>
+                </wp:positionH>
+                <wp:positionV relativeFrom="paragraph">
+                  <wp:posOffset>5060950</wp:posOffset>
+                </wp:positionV>
+                <wp:extent cx="5731510" cy="635"/>
+                <wp:effectExtent l="0" t="0" r="0" b="0"/>
+                <wp:wrapTopAndBottom/>
+                <wp:docPr id="3" name="Text Box 3"/>
+                <wp:cNvGraphicFramePr/>
+                <a:graphic xmlns:a="http://schemas.openxmlformats.org/drawingml/2006/main">
+                  <a:graphicData uri="http://schemas.microsoft.com/office/word/2010/wordprocessingShape">
+                    <wps:wsp>
+                      <wps:cNvSpPr txBox="1"/>
+                      <wps:spPr>
+                        <a:xfrm>
+                          <a:off x="0" y="0"/>
+                          <a:ext cx="5731510" cy="635"/>
+                        </a:xfrm>
+                        <a:prstGeom prst="rect">
+                          <a:avLst/>
+                        </a:prstGeom>
+                        <a:solidFill>
+                          <a:prstClr val="white"/>
+                        </a:solidFill>
+                        <a:ln>
+                          <a:noFill/>
+                        </a:ln>
+                      </wps:spPr>
+                      <wps:txbx>
+                        <w:txbxContent>
+                          <w:p>
+                            <w:pPr>
+                              <w:pStyle w:val="Caption"/>
+                            </w:pPr>
+                            <w:r>
+                              <w:t xml:space="preserve">Figure </w:t>
+                            </w:r>
+                            <w:r>
+                              <w:fldChar w:fldCharType="begin"/>
+                            </w:r>
+                            <w:r>
+                              <w:instrText xml:space="preserve"> SEQ Figure \* ARABIC </w:instrText>
+                            </w:r>
+                            <w:r>
+                              <w:fldChar w:fldCharType="separate"/>
+                            </w:r>
+                            <w:r>
+                              <w:rPr>
+                                <w:noProof/>
+                              </w:rPr>
+                              <w:t>6</w:t>
+                            </w:r>
+                            <w:r>
+                              <w:fldChar w:fldCharType="end"/>
+                            </w:r>
+                            <w:r>
+                              <w:t xml:space="preserve">. A code snippet of the method </w:t>
+                            </w:r>
+                            <w:proofErr w:type="spellStart"/>
+                            <w:r>
+                              <w:t>indexOfByIterativeBinarySearch</w:t>
+                            </w:r>
+                            <w:proofErr w:type="spellEnd"/>
+                            <w:r>
+                              <w:t>().</w:t>
+                            </w:r>
+                          </w:p>
+                        </w:txbxContent>
+                      </wps:txbx>
+                      <wps:bodyPr rot="0" spcFirstLastPara="0" vertOverflow="overflow" horzOverflow="overflow" vert="horz" wrap="square" lIns="0" tIns="0" rIns="0" bIns="0" numCol="1" spcCol="0" rtlCol="0" fromWordArt="0" anchor="t" anchorCtr="0" forceAA="0" compatLnSpc="1">
+                        <a:prstTxWarp prst="textNoShape">
+                          <a:avLst/>
+                        </a:prstTxWarp>
+                        <a:spAutoFit/>
+                      </wps:bodyPr>
+                    </wps:wsp>
+                  </a:graphicData>
+                </a:graphic>
+              </wp:anchor>
+            </w:drawing>
+          </mc:Choice>
+          <mc:Fallback>
+            <w:pict>
+              <v:shape w14:anchorId="1BF5C5DA" id="Text Box 3" o:spid="_x0000_s1028" type="#_x0000_t202" style="position:absolute;left:0;text-align:left;margin-left:-.1pt;margin-top:398.5pt;width:451.3pt;height:.05pt;z-index:251664384;visibility:visible;mso-wrap-style:square;mso-wrap-distance-left:9pt;mso-wrap-distance-top:0;mso-wrap-distance-right:9pt;mso-wrap-distance-bottom:0;mso-position-horizontal:absolute;mso-position-horizontal-relative:text;mso-position-vertical:absolute;mso-position-vertical-relative:text;v-text-anchor:top" o:gfxdata="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" stroked="f">
+                <v:textbox style="mso-fit-shape-to-text:t" inset="0,0,0,0">
+                  <w:txbxContent>
+                    <w:p>
+                      <w:pPr>
+                        <w:pStyle w:val="Caption"/>
+                      </w:pPr>
+                      <w:r>
+                        <w:t xml:space="preserve">Figure </w:t>
+                      </w:r>
+                      <w:r>
+                        <w:fldChar w:fldCharType="begin"/>
+                      </w:r>
+                      <w:r>
+                        <w:instrText xml:space="preserve"> SEQ Figure \* ARABIC </w:instrText>
+                      </w:r>
+                      <w:r>
+                        <w:fldChar w:fldCharType="separate"/>
+                      </w:r>
+                      <w:r>
+                        <w:rPr>
+                          <w:noProof/>
+                        </w:rPr>
+                        <w:t>6</w:t>
+                      </w:r>
+                      <w:r>
+                        <w:fldChar w:fldCharType="end"/>
+                      </w:r>
+                      <w:r>
+                        <w:t xml:space="preserve">. A code snippet of the method </w:t>
+                      </w:r>
+                      <w:proofErr w:type="spellStart"/>
+                      <w:r>
+                        <w:t>indexOfByIterativeBinarySearch</w:t>
+                      </w:r>
+                      <w:proofErr w:type="spellEnd"/>
+                      <w:r>
+                        <w:t>().</w:t>
+                      </w:r>
+                    </w:p>
+                  </w:txbxContent>
+                </v:textbox>
+                <w10:wrap type="topAndBottom"/>
+              </v:shape>
+            </w:pict>
+          </mc:Fallback>
+        </mc:AlternateContent>
+      </w:r>
+      <w:r>
+        <w:rPr>
+          <w:noProof/>
+        </w:rPr>
+        <w:drawing>
+          <wp:anchor distT="0" distB="0" distL="114300" distR="114300" simplePos="0" relativeHeight="251662336" behindDoc="0" locked="0" layoutInCell="1" allowOverlap="1" wp14:anchorId="6134ACFC" wp14:editId="3DD2B332">
+            <wp:simplePos x="0" y="0"/>
+            <wp:positionH relativeFrom="margin">
+              <wp:align>center</wp:align>
+            </wp:positionH>
+            <wp:positionV relativeFrom="paragraph">
+              <wp:posOffset>473075</wp:posOffset>
+            </wp:positionV>
+            <wp:extent cx="5731510" cy="4530725"/>
+            <wp:effectExtent l="0" t="0" r="2540" b="3175"/>
+            <wp:wrapTopAndBottom/>
+            <wp:docPr id="9" name="Picture 9"/>
+            <wp:cNvGraphicFramePr>
+              <a:graphicFrameLocks xmlns:a="http://schemas.openxmlformats.org/drawingml/2006/main" noChangeAspect="1"/>
+            </wp:cNvGraphicFramePr>
+            <a:graphic xmlns:a="http://schemas.openxmlformats.org/drawingml/2006/main">
+              <a:graphicData uri="http://schemas.openxmlformats.org/drawingml/2006/picture">
+                <pic:pic xmlns:pic="http://schemas.openxmlformats.org/drawingml/2006/picture">
+                  <pic:nvPicPr>
+                    <pic:cNvPr id="1" name=""/>
+                    <pic:cNvPicPr/>
+                  </pic:nvPicPr>
+                  <pic:blipFill>
+                    <a:blip r:embed="rId14">
+                      <a:extLst>
+                        <a:ext uri="{28A0092B-C50C-407E-A947-70E740481C1C}">
+                          <a14:useLocalDpi xmlns:a14="http://schemas.microsoft.com/office/drawing/2010/main" val="0"/>
+                        </a:ext>
+                      </a:extLst>
+                    </a:blip>
+                    <a:stretch>
+                      <a:fillRect/>
+                    </a:stretch>
+                  </pic:blipFill>
+                  <pic:spPr>
+                    <a:xfrm>
+                      <a:off x="0" y="0"/>
+                      <a:ext cx="5731510" cy="4530725"/>
+                    </a:xfrm>
+                    <a:prstGeom prst="rect">
+                      <a:avLst/>
+                    </a:prstGeom>
+                  </pic:spPr>
+                </pic:pic>
+              </a:graphicData>
+            </a:graphic>
+          </wp:anchor>
+        </w:drawing>
+      </w:r>
+      <w:proofErr w:type="spellStart"/>
+      <w:r>
+        <w:t>indexOfByIterativeBinarySearch</w:t>
+      </w:r>
+      <w:proofErr w:type="spellEnd"/>
+      <w:r>
+        <w:t>()</w:t>
+      </w:r>
+      <w:bookmarkEnd w:id="10"/>
+      <w:r>
+        <w:t>;</w:t>
+      </w:r>
+    </w:p>
+    <w:p>
+      <w:pPr>
+        <w:pStyle w:val="NoSpacing"/>
+        <w:jc w:val="both"/>
+      </w:pPr>
+      <w:r>
+        <w:t xml:space="preserve">Above we see the method </w:t>
+      </w:r>
+      <w:proofErr w:type="spellStart"/>
+      <w:r>
+        <w:rPr>
+          <w:i/>
+          <w:iCs/>
+        </w:rPr>
+        <w:t>indexOfByIterativeBinarySearch</w:t>
+      </w:r>
+      <w:proofErr w:type="spellEnd"/>
+      <w:r>
+        <w:rPr>
+          <w:i/>
+          <w:iCs/>
+        </w:rPr>
+        <w:t>()</w:t>
+      </w:r>
+      <w:r>
+        <w:t xml:space="preserve"> which is called in </w:t>
+      </w:r>
+      <w:proofErr w:type="spellStart"/>
+      <w:r>
+        <w:rPr>
+          <w:i/>
+          <w:iCs/>
+        </w:rPr>
+        <w:t>indexOfBy</w:t>
+      </w:r>
+      <w:r>
+        <w:rPr>
+          <w:i/>
+          <w:iCs/>
+        </w:rPr>
+        <w:t>IterativeSearch</w:t>
+      </w:r>
+      <w:proofErr w:type="spellEnd"/>
+      <w:r>
+        <w:rPr>
+          <w:i/>
+          <w:iCs/>
+        </w:rPr>
+        <w:t>().</w:t>
+      </w:r>
+      <w:r>
+        <w:t xml:space="preserve"> We first had to create a check that checks if there any elements in the list, otherwise we would be searching through an empty list, without elements. Then it was necessary to make a check that verifies whether there is a sorted list, as binary search can only be applied to lists with a non-random order. If there is not a sorted list, we call upon the </w:t>
+      </w:r>
+      <w:proofErr w:type="spellStart"/>
+      <w:r>
+        <w:rPr>
+          <w:i/>
+          <w:iCs/>
+        </w:rPr>
+        <w:t>linearSearch</w:t>
+      </w:r>
+      <w:proofErr w:type="spellEnd"/>
+      <w:r>
+        <w:rPr>
+          <w:i/>
+          <w:iCs/>
+        </w:rPr>
+        <w:t>()</w:t>
+      </w:r>
+      <w:r>
+        <w:t xml:space="preserve"> which we will discuss later. If there is a sorted list, we create a left side and a right side so we can find the middle of the list and check if the element exists in the lower half or the upper half. We do this iteratively as long as we do not find the element. When we do not find the element we redefine the left or the right side depending on the position of the element we are searching for. The reason we are doing this, is to make the search area smaller and smaller until we found the element by exclusion of all elements that we are not looking for.</w:t>
+      </w:r>
+      <w:r>
+        <w:t xml:space="preserve"> If this fails, we created a failsafe by calling the </w:t>
+      </w:r>
+      <w:proofErr w:type="spellStart"/>
+      <w:r>
+        <w:rPr>
+          <w:i/>
+          <w:iCs/>
+        </w:rPr>
+        <w:t>linearSearch</w:t>
+      </w:r>
+      <w:proofErr w:type="spellEnd"/>
+      <w:r>
+        <w:rPr>
+          <w:i/>
+          <w:iCs/>
+        </w:rPr>
+        <w:t xml:space="preserve">() </w:t>
+      </w:r>
+      <w:r>
+        <w:t>if the method above does not work so that it has multiple ways to find the index of the element we are searching for if one fails to get a result.</w:t>
+      </w:r>
+      <w:r>
+        <w:br w:type="page"/>
+      </w:r>
+    </w:p>
+    <w:p>
+      <w:pPr>
+        <w:pStyle w:val="Heading1"/>
+        <w:numPr>
+          <w:ilvl w:val="0"/>
+          <w:numId w:val="3"/>
+        </w:numPr>
+      </w:pPr>
+      <w:bookmarkStart w:id="11" w:name="_Toc85467919"/>
+      <w:proofErr w:type="spellStart"/>
+      <w:r>
+        <w:lastRenderedPageBreak/>
+        <w:t>indexOfBy</w:t>
+      </w:r>
+      <w:r>
+        <w:t>Recursive</w:t>
+      </w:r>
+      <w:r>
+        <w:t>BinarySearch</w:t>
+      </w:r>
+      <w:proofErr w:type="spellEnd"/>
+      <w:r>
+        <w:t>()</w:t>
+      </w:r>
+      <w:bookmarkEnd w:id="11"/>
+      <w:r>
+        <w:t>;</w:t>
+      </w:r>
+    </w:p>
+    <w:p>
+      <w:pPr>
+        <w:pStyle w:val="NoSpacing"/>
+      </w:pPr>
+    </w:p>
+    <w:p>
+      <w:pPr>
+        <w:keepNext/>
+      </w:pPr>
+      <w:r>
+        <w:rPr>
+          <w:noProof/>
+        </w:rPr>
+        <w:drawing>
+          <wp:inline distT="0" distB="0" distL="0" distR="0" wp14:anchorId="50FBF0FF" wp14:editId="748E0D22">
+            <wp:extent cx="5731510" cy="2028190"/>
+            <wp:effectExtent l="0" t="0" r="2540" b="0"/>
+            <wp:docPr id="10" name="Picture 10"/>
+            <wp:cNvGraphicFramePr>
+              <a:graphicFrameLocks xmlns:a="http://schemas.openxmlformats.org/drawingml/2006/main" noChangeAspect="1"/>
+            </wp:cNvGraphicFramePr>
+            <a:graphic xmlns:a="http://schemas.openxmlformats.org/drawingml/2006/main">
+              <a:graphicData uri="http://schemas.openxmlformats.org/drawingml/2006/picture">
+                <pic:pic xmlns:pic="http://schemas.openxmlformats.org/drawingml/2006/picture">
+                  <pic:nvPicPr>
+                    <pic:cNvPr id="1" name=""/>
+                    <pic:cNvPicPr/>
+                  </pic:nvPicPr>
+                  <pic:blipFill>
+                    <a:blip r:embed="rId15"/>
+                    <a:stretch>
+                      <a:fillRect/>
+                    </a:stretch>
+                  </pic:blipFill>
+                  <pic:spPr>
+                    <a:xfrm>
+                      <a:off x="0" y="0"/>
+                      <a:ext cx="5731510" cy="2028190"/>
+                    </a:xfrm>
+                    <a:prstGeom prst="rect">
+                      <a:avLst/>
+                    </a:prstGeom>
+                  </pic:spPr>
+                </pic:pic>
+              </a:graphicData>
+            </a:graphic>
+          </wp:inline>
+        </w:drawing>
+      </w:r>
+    </w:p>
+    <w:p>
+      <w:pPr>
+        <w:pStyle w:val="Caption"/>
+      </w:pPr>
+      <w:r>
+        <w:t xml:space="preserve">Figure </w:t>
+      </w:r>
+      <w:r>
+        <w:fldChar w:fldCharType="begin"/>
+      </w:r>
+      <w:r>
+        <w:instrText xml:space="preserve"> SEQ Figure \* ARABIC </w:instrText>
+      </w:r>
+      <w:r>
+        <w:fldChar w:fldCharType="separate"/>
+      </w:r>
+      <w:r>
+        <w:rPr>
+          <w:noProof/>
+        </w:rPr>
+        <w:t>7</w:t>
+      </w:r>
+      <w:r>
+        <w:fldChar w:fldCharType="end"/>
+      </w:r>
+      <w:r>
+        <w:t xml:space="preserve">. </w:t>
+      </w:r>
+      <w:r>
+        <w:t>A c</w:t>
+      </w:r>
+      <w:r>
+        <w:t xml:space="preserve">ode snippet of the </w:t>
+      </w:r>
+      <w:proofErr w:type="spellStart"/>
+      <w:r>
+        <w:t>indexOfByRecursiveBinarySearch</w:t>
+      </w:r>
+      <w:proofErr w:type="spellEnd"/>
+      <w:r>
+        <w:t>() method.</w:t>
+      </w:r>
+    </w:p>
+    <w:p>
+      <w:pPr>
+        <w:pStyle w:val="NoSpacing"/>
+      </w:pPr>
+      <w:r>
+        <w:t xml:space="preserve">This method creates a integer </w:t>
+      </w:r>
+      <w:r>
+        <w:rPr>
+          <w:i/>
+          <w:iCs/>
+        </w:rPr>
+        <w:t>index</w:t>
+      </w:r>
+      <w:r>
+        <w:t xml:space="preserve"> which is ultimately returned and will give the asked index of the right element. It first calls for the </w:t>
+      </w:r>
+      <w:proofErr w:type="spellStart"/>
+      <w:r>
+        <w:rPr>
+          <w:i/>
+          <w:iCs/>
+        </w:rPr>
+        <w:t>recursiveBinarySearch</w:t>
+      </w:r>
+      <w:proofErr w:type="spellEnd"/>
+      <w:r>
+        <w:rPr>
+          <w:i/>
+          <w:iCs/>
+        </w:rPr>
+        <w:t>()</w:t>
+      </w:r>
+      <w:r>
+        <w:t xml:space="preserve"> which we will discuss later. We had to contain a check of the outcome of the </w:t>
+      </w:r>
+      <w:proofErr w:type="spellStart"/>
+      <w:r>
+        <w:rPr>
+          <w:i/>
+          <w:iCs/>
+        </w:rPr>
+        <w:t>recursiveBinarySearch</w:t>
+      </w:r>
+      <w:proofErr w:type="spellEnd"/>
+      <w:r>
+        <w:rPr>
+          <w:i/>
+          <w:iCs/>
+        </w:rPr>
+        <w:t>()</w:t>
+      </w:r>
+      <w:r>
+        <w:t xml:space="preserve"> because </w:t>
+      </w:r>
+      <w:r>
+        <w:t xml:space="preserve">that method returns </w:t>
+      </w:r>
+      <w:r>
+        <w:rPr>
+          <w:i/>
+          <w:iCs/>
+        </w:rPr>
+        <w:t>-1</w:t>
+      </w:r>
+      <w:r>
+        <w:t xml:space="preserve"> if the element was not found. If that is the case, just like the </w:t>
+      </w:r>
+      <w:proofErr w:type="spellStart"/>
+      <w:r>
+        <w:rPr>
+          <w:i/>
+          <w:iCs/>
+        </w:rPr>
+        <w:t>indexOfByIterativeBinarySearch</w:t>
+      </w:r>
+      <w:proofErr w:type="spellEnd"/>
+      <w:r>
+        <w:rPr>
+          <w:i/>
+          <w:iCs/>
+        </w:rPr>
+        <w:t>()</w:t>
+      </w:r>
+      <w:r>
+        <w:t xml:space="preserve">, we created a failsafe by calling to the </w:t>
+      </w:r>
+      <w:proofErr w:type="spellStart"/>
+      <w:r>
+        <w:rPr>
+          <w:i/>
+        </w:rPr>
+        <w:t>linearSearch</w:t>
+      </w:r>
+      <w:proofErr w:type="spellEnd"/>
+      <w:r>
+        <w:rPr>
+          <w:i/>
+        </w:rPr>
+        <w:t>()</w:t>
+      </w:r>
+      <w:r>
+        <w:rPr>
+          <w:iCs/>
+        </w:rPr>
+        <w:t>.</w:t>
+      </w:r>
+    </w:p>
+    <w:p>
+      <w:pPr>
+        <w:pStyle w:val="Heading1"/>
+        <w:numPr>
+          <w:ilvl w:val="0"/>
+          <w:numId w:val="3"/>
+        </w:numPr>
+      </w:pPr>
+      <w:bookmarkStart w:id="12" w:name="_Toc85467920"/>
+      <w:r>
+        <w:rPr>
+          <w:noProof/>
+        </w:rPr>
+        <w:lastRenderedPageBreak/>
+        <mc:AlternateContent>
+          <mc:Choice Requires="wps">
+            <w:drawing>
+              <wp:anchor distT="0" distB="0" distL="114300" distR="114300" simplePos="0" relativeHeight="251670528" behindDoc="0" locked="0" layoutInCell="1" allowOverlap="1" wp14:anchorId="29DC05B8" wp14:editId="535C0D8C">
+                <wp:simplePos x="0" y="0"/>
+                <wp:positionH relativeFrom="column">
+                  <wp:posOffset>-2540</wp:posOffset>
+                </wp:positionH>
+                <wp:positionV relativeFrom="paragraph">
+                  <wp:posOffset>5014595</wp:posOffset>
+                </wp:positionV>
+                <wp:extent cx="5731510" cy="635"/>
+                <wp:effectExtent l="0" t="0" r="0" b="0"/>
+                <wp:wrapTopAndBottom/>
+                <wp:docPr id="13" name="Text Box 13"/>
+                <wp:cNvGraphicFramePr/>
+                <a:graphic xmlns:a="http://schemas.openxmlformats.org/drawingml/2006/main">
+                  <a:graphicData uri="http://schemas.microsoft.com/office/word/2010/wordprocessingShape">
+                    <wps:wsp>
+                      <wps:cNvSpPr txBox="1"/>
+                      <wps:spPr>
+                        <a:xfrm>
+                          <a:off x="0" y="0"/>
+                          <a:ext cx="5731510" cy="635"/>
+                        </a:xfrm>
+                        <a:prstGeom prst="rect">
+                          <a:avLst/>
+                        </a:prstGeom>
+                        <a:solidFill>
+                          <a:prstClr val="white"/>
+                        </a:solidFill>
+                        <a:ln>
+                          <a:noFill/>
+                        </a:ln>
+                      </wps:spPr>
+                      <wps:txbx>
+                        <w:txbxContent>
+                          <w:p>
+                            <w:pPr>
+                              <w:pStyle w:val="Caption"/>
+                            </w:pPr>
+                            <w:r>
+                              <w:t xml:space="preserve">Figure </w:t>
+                            </w:r>
+                            <w:r>
+                              <w:fldChar w:fldCharType="begin"/>
+                            </w:r>
+                            <w:r>
+                              <w:instrText xml:space="preserve"> SEQ Figure \* ARABIC </w:instrText>
+                            </w:r>
+                            <w:r>
+                              <w:fldChar w:fldCharType="separate"/>
+                            </w:r>
+                            <w:r>
+                              <w:rPr>
+                                <w:noProof/>
+                              </w:rPr>
+                              <w:t>8</w:t>
+                            </w:r>
+                            <w:r>
+                              <w:fldChar w:fldCharType="end"/>
+                            </w:r>
+                            <w:r>
+                              <w:t xml:space="preserve">. A code snippet of the method </w:t>
+                            </w:r>
+                            <w:proofErr w:type="spellStart"/>
+                            <w:r>
+                              <w:t>recursiveBinarySearch</w:t>
+                            </w:r>
+                            <w:proofErr w:type="spellEnd"/>
+                            <w:r>
+                              <w:t>().</w:t>
+                            </w:r>
+                          </w:p>
+                        </w:txbxContent>
+                      </wps:txbx>
+                      <wps:bodyPr rot="0" spcFirstLastPara="0" vertOverflow="overflow" horzOverflow="overflow" vert="horz" wrap="square" lIns="0" tIns="0" rIns="0" bIns="0" numCol="1" spcCol="0" rtlCol="0" fromWordArt="0" anchor="t" anchorCtr="0" forceAA="0" compatLnSpc="1">
+                        <a:prstTxWarp prst="textNoShape">
+                          <a:avLst/>
+                        </a:prstTxWarp>
+                        <a:spAutoFit/>
+                      </wps:bodyPr>
+                    </wps:wsp>
+                  </a:graphicData>
+                </a:graphic>
+              </wp:anchor>
+            </w:drawing>
+          </mc:Choice>
+          <mc:Fallback>
+            <w:pict>
+              <v:shape w14:anchorId="29DC05B8" id="Text Box 13" o:spid="_x0000_s1029" type="#_x0000_t202" style="position:absolute;left:0;text-align:left;margin-left:-.2pt;margin-top:394.85pt;width:451.3pt;height:.05pt;z-index:251670528;visibility:visible;mso-wrap-style:square;mso-wrap-distance-left:9pt;mso-wrap-distance-top:0;mso-wrap-distance-right:9pt;mso-wrap-distance-bottom:0;mso-position-horizontal:absolute;mso-position-horizontal-relative:text;mso-position-vertical:absolute;mso-position-vertical-relative:text;v-text-anchor:top" o:gfxdata="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" stroked="f">
+                <v:textbox style="mso-fit-shape-to-text:t" inset="0,0,0,0">
+                  <w:txbxContent>
+                    <w:p>
+                      <w:pPr>
+                        <w:pStyle w:val="Caption"/>
+                      </w:pPr>
+                      <w:r>
+                        <w:t xml:space="preserve">Figure </w:t>
+                      </w:r>
+                      <w:r>
+                        <w:fldChar w:fldCharType="begin"/>
+                      </w:r>
+                      <w:r>
+                        <w:instrText xml:space="preserve"> SEQ Figure \* ARABIC </w:instrText>
+                      </w:r>
+                      <w:r>
+                        <w:fldChar w:fldCharType="separate"/>
+                      </w:r>
+                      <w:r>
+                        <w:rPr>
+                          <w:noProof/>
+                        </w:rPr>
+                        <w:t>8</w:t>
+                      </w:r>
+                      <w:r>
+                        <w:fldChar w:fldCharType="end"/>
+                      </w:r>
+                      <w:r>
+                        <w:t xml:space="preserve">. A code snippet of the method </w:t>
+                      </w:r>
+                      <w:proofErr w:type="spellStart"/>
+                      <w:r>
+                        <w:t>recursiveBinarySearch</w:t>
+                      </w:r>
+                      <w:proofErr w:type="spellEnd"/>
+                      <w:r>
+                        <w:t>().</w:t>
+                      </w:r>
+                    </w:p>
+                  </w:txbxContent>
+                </v:textbox>
+                <w10:wrap type="topAndBottom"/>
+              </v:shape>
+            </w:pict>
+          </mc:Fallback>
+        </mc:AlternateContent>
+      </w:r>
+      <w:r>
+        <w:drawing>
+          <wp:anchor distT="0" distB="0" distL="114300" distR="114300" simplePos="0" relativeHeight="251668480" behindDoc="0" locked="0" layoutInCell="1" allowOverlap="1" wp14:anchorId="4820BDC8" wp14:editId="3AA2DEDA">
+            <wp:simplePos x="0" y="0"/>
+            <wp:positionH relativeFrom="margin">
+              <wp:align>right</wp:align>
+            </wp:positionH>
+            <wp:positionV relativeFrom="paragraph">
+              <wp:posOffset>346636</wp:posOffset>
+            </wp:positionV>
+            <wp:extent cx="5731510" cy="4611370"/>
+            <wp:effectExtent l="0" t="0" r="2540" b="0"/>
+            <wp:wrapTopAndBottom/>
+            <wp:docPr id="12" name="Picture 12"/>
+            <wp:cNvGraphicFramePr>
+              <a:graphicFrameLocks xmlns:a="http://schemas.openxmlformats.org/drawingml/2006/main" noChangeAspect="1"/>
+            </wp:cNvGraphicFramePr>
+            <a:graphic xmlns:a="http://schemas.openxmlformats.org/drawingml/2006/main">
+              <a:graphicData uri="http://schemas.openxmlformats.org/drawingml/2006/picture">
+                <pic:pic xmlns:pic="http://schemas.openxmlformats.org/drawingml/2006/picture">
+                  <pic:nvPicPr>
+                    <pic:cNvPr id="1" name=""/>
+                    <pic:cNvPicPr/>
+                  </pic:nvPicPr>
+                  <pic:blipFill>
+                    <a:blip r:embed="rId16">
+                      <a:extLst>
+                        <a:ext uri="{28A0092B-C50C-407E-A947-70E740481C1C}">
+                          <a14:useLocalDpi xmlns:a14="http://schemas.microsoft.com/office/drawing/2010/main" val="0"/>
+                        </a:ext>
+                      </a:extLst>
+                    </a:blip>
+                    <a:stretch>
+                      <a:fillRect/>
+                    </a:stretch>
+                  </pic:blipFill>
+                  <pic:spPr>
+                    <a:xfrm>
+                      <a:off x="0" y="0"/>
+                      <a:ext cx="5731510" cy="4611370"/>
+                    </a:xfrm>
+                    <a:prstGeom prst="rect">
+                      <a:avLst/>
+                    </a:prstGeom>
+                  </pic:spPr>
+                </pic:pic>
+              </a:graphicData>
+            </a:graphic>
+          </wp:anchor>
+        </w:drawing>
+      </w:r>
+      <w:proofErr w:type="spellStart"/>
+      <w:r>
+        <w:t>r</w:t>
+      </w:r>
+      <w:r>
+        <w:t>ecursiveBinarySearch</w:t>
+      </w:r>
+      <w:proofErr w:type="spellEnd"/>
+      <w:r>
+        <w:t>()</w:t>
+      </w:r>
+      <w:bookmarkEnd w:id="12"/>
+      <w:r>
+        <w:t>;</w:t>
+      </w:r>
+    </w:p>
+    <w:p>
+      <w:pPr>
+        <w:pStyle w:val="NoSpacing"/>
+        <w:jc w:val="both"/>
+      </w:pPr>
+      <w:r>
+        <w:t xml:space="preserve">The </w:t>
+      </w:r>
+      <w:proofErr w:type="spellStart"/>
+      <w:r>
+        <w:rPr>
+          <w:i/>
+          <w:iCs/>
+        </w:rPr>
+        <w:t>recursiveBinarySearch</w:t>
+      </w:r>
+      <w:proofErr w:type="spellEnd"/>
+      <w:r>
+        <w:rPr>
+          <w:i/>
+          <w:iCs/>
+        </w:rPr>
+        <w:t>()</w:t>
+      </w:r>
+      <w:r>
+        <w:t xml:space="preserve"> method does essentially the same as the </w:t>
+      </w:r>
+      <w:proofErr w:type="spellStart"/>
+      <w:r>
+        <w:rPr>
+          <w:i/>
+          <w:iCs/>
+        </w:rPr>
+        <w:t>indexOfByIterativeBinarySearch</w:t>
+      </w:r>
+      <w:proofErr w:type="spellEnd"/>
+      <w:r>
+        <w:rPr>
+          <w:i/>
+          <w:iCs/>
+        </w:rPr>
+        <w:t>()</w:t>
+      </w:r>
+      <w:r>
+        <w:t xml:space="preserve"> apart from a few key differences. It starts the same but when we arrive at the </w:t>
+      </w:r>
+      <w:r>
+        <w:rPr>
+          <w:i/>
+          <w:iCs/>
+        </w:rPr>
+        <w:t>if-statements</w:t>
+      </w:r>
+      <w:r>
+        <w:t xml:space="preserve"> that check if the item is positioned at the lower- or upper half, we return with the </w:t>
+      </w:r>
+      <w:proofErr w:type="spellStart"/>
+      <w:r>
+        <w:rPr>
+          <w:i/>
+          <w:iCs/>
+        </w:rPr>
+        <w:t>recursiveBinarySearch</w:t>
+      </w:r>
+      <w:proofErr w:type="spellEnd"/>
+      <w:r>
+        <w:rPr>
+          <w:i/>
+          <w:iCs/>
+        </w:rPr>
+        <w:t>()</w:t>
+      </w:r>
+      <w:r>
+        <w:rPr>
+          <w:i/>
+          <w:iCs/>
+        </w:rPr>
+        <w:t xml:space="preserve"> </w:t>
+      </w:r>
+      <w:r>
+        <w:t xml:space="preserve">method and replace the </w:t>
+      </w:r>
+      <w:r>
+        <w:rPr>
+          <w:i/>
+          <w:iCs/>
+        </w:rPr>
+        <w:t>to-</w:t>
+      </w:r>
+      <w:r>
+        <w:t xml:space="preserve">variable with the mid if the searched element is in the lower half and we replace the </w:t>
+      </w:r>
+      <w:r>
+        <w:rPr>
+          <w:i/>
+          <w:iCs/>
+        </w:rPr>
+        <w:t>from-</w:t>
+      </w:r>
+      <w:r>
+        <w:t xml:space="preserve">variable with the mid if the searched element is in the upper half. This way we make the method loop recursively until it has found the index of the element and returns the index value of that element. If the element is not found, the code returns </w:t>
+      </w:r>
+      <w:r>
+        <w:rPr>
+          <w:i/>
+          <w:iCs/>
+        </w:rPr>
+        <w:t>-1</w:t>
+      </w:r>
+      <w:r>
+        <w:t>. The result of this outcome has been discussed in chapter 8.</w:t>
+      </w:r>
+    </w:p>
+    <w:p>
+      <w:r>
+        <w:br w:type="page"/>
+      </w:r>
+    </w:p>
+    <w:p>
+      <w:pPr>
+        <w:pStyle w:val="Heading1"/>
+        <w:numPr>
+          <w:ilvl w:val="0"/>
+          <w:numId w:val="3"/>
+        </w:numPr>
+      </w:pPr>
+      <w:bookmarkStart w:id="13" w:name="_Toc85467921"/>
+      <w:r>
+        <w:rPr>
+          <w:noProof/>
+        </w:rPr>
+        <w:lastRenderedPageBreak/>
+        <mc:AlternateContent>
+          <mc:Choice Requires="wps">
+            <w:drawing>
+              <wp:anchor distT="0" distB="0" distL="114300" distR="114300" simplePos="0" relativeHeight="251673600" behindDoc="0" locked="0" layoutInCell="1" allowOverlap="1" wp14:anchorId="299E42E3" wp14:editId="707BE854">
+                <wp:simplePos x="0" y="0"/>
+                <wp:positionH relativeFrom="column">
+                  <wp:posOffset>0</wp:posOffset>
+                </wp:positionH>
+                <wp:positionV relativeFrom="paragraph">
+                  <wp:posOffset>4151630</wp:posOffset>
+                </wp:positionV>
+                <wp:extent cx="5731510" cy="635"/>
+                <wp:effectExtent l="0" t="0" r="0" b="0"/>
+                <wp:wrapTopAndBottom/>
+                <wp:docPr id="15" name="Text Box 15"/>
+                <wp:cNvGraphicFramePr/>
+                <a:graphic xmlns:a="http://schemas.openxmlformats.org/drawingml/2006/main">
+                  <a:graphicData uri="http://schemas.microsoft.com/office/word/2010/wordprocessingShape">
+                    <wps:wsp>
+                      <wps:cNvSpPr txBox="1"/>
+                      <wps:spPr>
+                        <a:xfrm>
+                          <a:off x="0" y="0"/>
+                          <a:ext cx="5731510" cy="635"/>
+                        </a:xfrm>
+                        <a:prstGeom prst="rect">
+                          <a:avLst/>
+                        </a:prstGeom>
+                        <a:solidFill>
+                          <a:prstClr val="white"/>
+                        </a:solidFill>
+                        <a:ln>
+                          <a:noFill/>
+                        </a:ln>
+                      </wps:spPr>
+                      <wps:txbx>
+                        <w:txbxContent>
+                          <w:p>
+                            <w:pPr>
+                              <w:pStyle w:val="Caption"/>
+                            </w:pPr>
+                            <w:r>
+                              <w:t xml:space="preserve">Figure </w:t>
+                            </w:r>
+                            <w:r>
+                              <w:fldChar w:fldCharType="begin"/>
+                            </w:r>
+                            <w:r>
+                              <w:instrText xml:space="preserve"> SEQ Figure \* ARABIC </w:instrText>
+                            </w:r>
+                            <w:r>
+                              <w:fldChar w:fldCharType="separate"/>
+                            </w:r>
+                            <w:r>
+                              <w:rPr>
+                                <w:noProof/>
+                              </w:rPr>
+                              <w:t>9</w:t>
+                            </w:r>
+                            <w:r>
+                              <w:fldChar w:fldCharType="end"/>
+                            </w:r>
+                            <w:r>
+                              <w:t xml:space="preserve">. </w:t>
+                            </w:r>
+                            <w:r>
+                              <w:t xml:space="preserve">A code snippet of the test method </w:t>
+                            </w:r>
+                            <w:proofErr w:type="spellStart"/>
+                            <w:r>
+                              <w:t>TestObjectsExistence</w:t>
+                            </w:r>
+                            <w:proofErr w:type="spellEnd"/>
+                            <w:r>
+                              <w:t>().</w:t>
+                            </w:r>
+                          </w:p>
+                        </w:txbxContent>
+                      </wps:txbx>
+                      <wps:bodyPr rot="0" spcFirstLastPara="0" vertOverflow="overflow" horzOverflow="overflow" vert="horz" wrap="square" lIns="0" tIns="0" rIns="0" bIns="0" numCol="1" spcCol="0" rtlCol="0" fromWordArt="0" anchor="t" anchorCtr="0" forceAA="0" compatLnSpc="1">
+                        <a:prstTxWarp prst="textNoShape">
+                          <a:avLst/>
+                        </a:prstTxWarp>
+                        <a:spAutoFit/>
+                      </wps:bodyPr>
+                    </wps:wsp>
+                  </a:graphicData>
+                </a:graphic>
+              </wp:anchor>
+            </w:drawing>
+          </mc:Choice>
+          <mc:Fallback>
+            <w:pict>
+              <v:shape w14:anchorId="299E42E3" id="Text Box 15" o:spid="_x0000_s1030" type="#_x0000_t202" style="position:absolute;left:0;text-align:left;margin-left:0;margin-top:326.9pt;width:451.3pt;height:.05pt;z-index:251673600;visibility:visible;mso-wrap-style:square;mso-wrap-distance-left:9pt;mso-wrap-distance-top:0;mso-wrap-distance-right:9pt;mso-wrap-distance-bottom:0;mso-position-horizontal:absolute;mso-position-horizontal-relative:text;mso-position-vertical:absolute;mso-position-vertical-relative:text;v-text-anchor:top" o:gfxdata="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" stroked="f">
+                <v:textbox style="mso-fit-shape-to-text:t" inset="0,0,0,0">
+                  <w:txbxContent>
+                    <w:p>
+                      <w:pPr>
+                        <w:pStyle w:val="Caption"/>
+                      </w:pPr>
+                      <w:r>
+                        <w:t xml:space="preserve">Figure </w:t>
+                      </w:r>
+                      <w:r>
+                        <w:fldChar w:fldCharType="begin"/>
+                      </w:r>
+                      <w:r>
+                        <w:instrText xml:space="preserve"> SEQ Figure \* ARABIC </w:instrText>
+                      </w:r>
+                      <w:r>
+                        <w:fldChar w:fldCharType="separate"/>
+                      </w:r>
+                      <w:r>
+                        <w:rPr>
+                          <w:noProof/>
+                        </w:rPr>
+                        <w:t>9</w:t>
+                      </w:r>
+                      <w:r>
+                        <w:fldChar w:fldCharType="end"/>
+                      </w:r>
+                      <w:r>
+                        <w:t xml:space="preserve">. </w:t>
+                      </w:r>
+                      <w:r>
+                        <w:t xml:space="preserve">A code snippet of the test method </w:t>
+                      </w:r>
+                      <w:proofErr w:type="spellStart"/>
+                      <w:r>
+                        <w:t>TestObjectsExistence</w:t>
+                      </w:r>
+                      <w:proofErr w:type="spellEnd"/>
+                      <w:r>
+                        <w:t>().</w:t>
+                      </w:r>
+                    </w:p>
+                  </w:txbxContent>
+                </v:textbox>
+                <w10:wrap type="topAndBottom"/>
+              </v:shape>
+            </w:pict>
+          </mc:Fallback>
+        </mc:AlternateContent>
+      </w:r>
+      <w:r>
+        <w:drawing>
+          <wp:anchor distT="0" distB="0" distL="114300" distR="114300" simplePos="0" relativeHeight="251671552" behindDoc="0" locked="0" layoutInCell="1" allowOverlap="1" wp14:anchorId="33E1F3A5" wp14:editId="3B322715">
+            <wp:simplePos x="0" y="0"/>
+            <wp:positionH relativeFrom="margin">
+              <wp:align>left</wp:align>
+            </wp:positionH>
+            <wp:positionV relativeFrom="paragraph">
+              <wp:posOffset>443230</wp:posOffset>
+            </wp:positionV>
+            <wp:extent cx="5731510" cy="3651250"/>
+            <wp:effectExtent l="0" t="0" r="2540" b="6350"/>
+            <wp:wrapTopAndBottom/>
+            <wp:docPr id="14" name="Picture 14"/>
+            <wp:cNvGraphicFramePr>
+              <a:graphicFrameLocks xmlns:a="http://schemas.openxmlformats.org/drawingml/2006/main" noChangeAspect="1"/>
+            </wp:cNvGraphicFramePr>
+            <a:graphic xmlns:a="http://schemas.openxmlformats.org/drawingml/2006/main">
+              <a:graphicData uri="http://schemas.openxmlformats.org/drawingml/2006/picture">
+                <pic:pic xmlns:pic="http://schemas.openxmlformats.org/drawingml/2006/picture">
+                  <pic:nvPicPr>
+                    <pic:cNvPr id="1" name=""/>
+                    <pic:cNvPicPr/>
+                  </pic:nvPicPr>
+                  <pic:blipFill>
+                    <a:blip r:embed="rId17">
+                      <a:extLst>
+                        <a:ext uri="{28A0092B-C50C-407E-A947-70E740481C1C}">
+                          <a14:useLocalDpi xmlns:a14="http://schemas.microsoft.com/office/drawing/2010/main" val="0"/>
+                        </a:ext>
+                      </a:extLst>
+                    </a:blip>
+                    <a:stretch>
+                      <a:fillRect/>
+                    </a:stretch>
+                  </pic:blipFill>
+                  <pic:spPr>
+                    <a:xfrm>
+                      <a:off x="0" y="0"/>
+                      <a:ext cx="5731510" cy="3651250"/>
+                    </a:xfrm>
+                    <a:prstGeom prst="rect">
+                      <a:avLst/>
+                    </a:prstGeom>
+                  </pic:spPr>
+                </pic:pic>
+              </a:graphicData>
+            </a:graphic>
+          </wp:anchor>
+        </w:drawing>
+      </w:r>
+      <w:proofErr w:type="spellStart"/>
+      <w:r>
+        <w:t>TestObjectsExistence</w:t>
+      </w:r>
+      <w:proofErr w:type="spellEnd"/>
+      <w:r>
+        <w:t>()</w:t>
+      </w:r>
+      <w:bookmarkEnd w:id="13"/>
+      <w:r>
+        <w:t>;</w:t>
+      </w:r>
+    </w:p>
+    <w:p/>
+    <w:p>
+      <w:pPr>
+        <w:jc w:val="both"/>
+      </w:pPr>
+      <w:r>
+        <w:t xml:space="preserve">As discussed in chapter 6, we created a test to see if the object actually exists. As we were programming and testing we found out that the indexes of the objects are not actually tested. In the code snippet of chapter 6 we have seen a check to see if the element given is not null, but there was no test in the project that would actually verify if an element could be null. This is the reason we built this test, to check if the code returns the right value </w:t>
+      </w:r>
+      <w:r>
+        <w:t xml:space="preserve">if the object does not exists or is not placed in the list. We do this by creating an element and not adding it to the list, yet checking if we can take it out of the list. It should return </w:t>
+      </w:r>
+      <w:r>
+        <w:rPr>
+          <w:i/>
+          <w:iCs/>
+        </w:rPr>
+        <w:t>-1.</w:t>
+      </w:r>
+      <w:r>
+        <w:t xml:space="preserve"> Then if we add it to the list, we check if the product is added (to the right place) in the list. We did this to make sure our code would make sure the elements in the list exist and would run correctly.</w:t>
       </w:r>
     </w:p>
     <w:sectPr>
-      <w:headerReference w:type="default" r:id="rId8"/>
-      <w:footerReference w:type="default" r:id="rId9"/>
+      <w:headerReference w:type="default" r:id="rId18"/>
+      <w:footerReference w:type="default" r:id="rId19"/>
       <w:pgSz w:w="11906" w:h="16838"/>
       <w:pgMar w:top="1440" w:right="1440" w:bottom="1440" w:left="1440" w:header="708" w:footer="708" w:gutter="0"/>
       <w:pgNumType w:start="0"/>
@@ -840,6 +5074,287 @@
     </w:r>
   </w:p>
 </w:hdr>
+</file>
+
+<file path=word/numbering.xml><?xml version="1.0" encoding="utf-8"?>
+<w:numbering xmlns:wpc="http://schemas.microsoft.com/office/word/2010/wordprocessingCanvas" xmlns:cx="http://schemas.microsoft.com/office/drawing/2014/chartex" xmlns:cx1="http://schemas.microsoft.com/office/drawing/2015/9/8/chartex" xmlns:cx2="http://schemas.microsoft.com/office/drawing/2015/10/21/chartex" xmlns:cx3="http://schemas.microsoft.com/office/drawing/2016/5/9/chartex" xmlns:cx4="http://schemas.microsoft.com/office/drawing/2016/5/10/chartex" xmlns:cx5="http://schemas.microsoft.com/office/drawing/2016/5/11/chartex" xmlns:cx6="http://schemas.microsoft.com/office/drawing/2016/5/12/chartex" xmlns:cx7="http://schemas.microsoft.com/office/drawing/2016/5/13/chartex" xmlns:cx8="http://schemas.microsoft.com/office/drawing/2016/5/14/chartex" xmlns:mc="http://schemas.openxmlformats.org/markup-compatibility/2006" xmlns:aink="http://schemas.microsoft.com/office/drawing/2016/ink" xmlns:am3d="http://schemas.microsoft.com/office/drawing/2017/model3d" xmlns:o="urn:schemas-microsoft-com:office:office" xmlns:r="http://schemas.openxmlformats.org/officeDocument/2006/relationships" xmlns:m="http://schemas.openxmlformats.org/officeDocument/2006/math" xmlns:v="urn:schemas-microsoft-com:vml" xmlns:wp14="http://schemas.microsoft.com/office/word/2010/wordprocessingDrawing" xmlns:wp="http://schemas.openxmlformats.org/drawingml/2006/wordprocessingDrawing" xmlns:w10="urn:schemas-microsoft-com:office:word" xmlns:w="http://schemas.openxmlformats.org/wordprocessingml/2006/main" xmlns:w14="http://schemas.microsoft.com/office/word/2010/wordml" xmlns:w15="http://schemas.microsoft.com/office/word/2012/wordml" xmlns:w16cex="http://schemas.microsoft.com/office/word/2018/wordml/cex" xmlns:w16cid="http://schemas.microsoft.com/office/word/2016/wordml/cid" xmlns:w16="http://schemas.microsoft.com/office/word/2018/wordml" xmlns:w16sdtdh="http://schemas.microsoft.com/office/word/2020/wordml/sdtdatahash" xmlns:w16se="http://schemas.microsoft.com/office/word/2015/wordml/symex" xmlns:wpg="http://schemas.microsoft.com/office/word/2010/wordprocessingGroup" xmlns:wpi="http://schemas.microsoft.com/office/word/2010/wordprocessingInk" xmlns:wne="http://schemas.microsoft.com/office/word/2006/wordml" xmlns:wps="http://schemas.microsoft.com/office/word/2010/wordprocessingShape" mc:Ignorable="w14 w15 w16se w16cid w16 w16cex w16sdtdh wp14">
+  <w:abstractNum w:abstractNumId="0" w15:restartNumberingAfterBreak="0">
+    <w:nsid w:val="22DB6B3C"/>
+    <w:multiLevelType w:val="hybridMultilevel"/>
+    <w:tmpl w:val="9F6A42AE"/>
+    <w:lvl w:ilvl="0" w:tplc="B2528AA6">
+      <w:start w:val="1"/>
+      <w:numFmt w:val="lowerLetter"/>
+      <w:lvlText w:val="%1)"/>
+      <w:lvlJc w:val="left"/>
+      <w:pPr>
+        <w:ind w:left="1080" w:hanging="360"/>
+      </w:pPr>
+      <w:rPr>
+        <w:rFonts w:hint="default"/>
+      </w:rPr>
+    </w:lvl>
+    <w:lvl w:ilvl="1" w:tplc="08090019" w:tentative="1">
+      <w:start w:val="1"/>
+      <w:numFmt w:val="lowerLetter"/>
+      <w:lvlText w:val="%2."/>
+      <w:lvlJc w:val="left"/>
+      <w:pPr>
+        <w:ind w:left="1800" w:hanging="360"/>
+      </w:pPr>
+    </w:lvl>
+    <w:lvl w:ilvl="2" w:tplc="0809001B" w:tentative="1">
+      <w:start w:val="1"/>
+      <w:numFmt w:val="lowerRoman"/>
+      <w:lvlText w:val="%3."/>
+      <w:lvlJc w:val="right"/>
+      <w:pPr>
+        <w:ind w:left="2520" w:hanging="180"/>
+      </w:pPr>
+    </w:lvl>
+    <w:lvl w:ilvl="3" w:tplc="0809000F" w:tentative="1">
+      <w:start w:val="1"/>
+      <w:numFmt w:val="decimal"/>
+      <w:lvlText w:val="%4."/>
+      <w:lvlJc w:val="left"/>
+      <w:pPr>
+        <w:ind w:left="3240" w:hanging="360"/>
+      </w:pPr>
+    </w:lvl>
+    <w:lvl w:ilvl="4" w:tplc="08090019" w:tentative="1">
+      <w:start w:val="1"/>
+      <w:numFmt w:val="lowerLetter"/>
+      <w:lvlText w:val="%5."/>
+      <w:lvlJc w:val="left"/>
+      <w:pPr>
+        <w:ind w:left="3960" w:hanging="360"/>
+      </w:pPr>
+    </w:lvl>
+    <w:lvl w:ilvl="5" w:tplc="0809001B" w:tentative="1">
+      <w:start w:val="1"/>
+      <w:numFmt w:val="lowerRoman"/>
+      <w:lvlText w:val="%6."/>
+      <w:lvlJc w:val="right"/>
+      <w:pPr>
+        <w:ind w:left="4680" w:hanging="180"/>
+      </w:pPr>
+    </w:lvl>
+    <w:lvl w:ilvl="6" w:tplc="0809000F" w:tentative="1">
+      <w:start w:val="1"/>
+      <w:numFmt w:val="decimal"/>
+      <w:lvlText w:val="%7."/>
+      <w:lvlJc w:val="left"/>
+      <w:pPr>
+        <w:ind w:left="5400" w:hanging="360"/>
+      </w:pPr>
+    </w:lvl>
+    <w:lvl w:ilvl="7" w:tplc="08090019" w:tentative="1">
+      <w:start w:val="1"/>
+      <w:numFmt w:val="lowerLetter"/>
+      <w:lvlText w:val="%8."/>
+      <w:lvlJc w:val="left"/>
+      <w:pPr>
+        <w:ind w:left="6120" w:hanging="360"/>
+      </w:pPr>
+    </w:lvl>
+    <w:lvl w:ilvl="8" w:tplc="0809001B" w:tentative="1">
+      <w:start w:val="1"/>
+      <w:numFmt w:val="lowerRoman"/>
+      <w:lvlText w:val="%9."/>
+      <w:lvlJc w:val="right"/>
+      <w:pPr>
+        <w:ind w:left="6840" w:hanging="180"/>
+      </w:pPr>
+    </w:lvl>
+  </w:abstractNum>
+  <w:abstractNum w:abstractNumId="1" w15:restartNumberingAfterBreak="0">
+    <w:nsid w:val="63C5591F"/>
+    <w:multiLevelType w:val="hybridMultilevel"/>
+    <w:tmpl w:val="05B8E350"/>
+    <w:lvl w:ilvl="0" w:tplc="0809000F">
+      <w:start w:val="1"/>
+      <w:numFmt w:val="decimal"/>
+      <w:lvlText w:val="%1."/>
+      <w:lvlJc w:val="left"/>
+      <w:pPr>
+        <w:ind w:left="720" w:hanging="360"/>
+      </w:pPr>
+      <w:rPr>
+        <w:rFonts w:hint="default"/>
+      </w:rPr>
+    </w:lvl>
+    <w:lvl w:ilvl="1" w:tplc="08090019" w:tentative="1">
+      <w:start w:val="1"/>
+      <w:numFmt w:val="lowerLetter"/>
+      <w:lvlText w:val="%2."/>
+      <w:lvlJc w:val="left"/>
+      <w:pPr>
+        <w:ind w:left="1440" w:hanging="360"/>
+      </w:pPr>
+    </w:lvl>
+    <w:lvl w:ilvl="2" w:tplc="0809001B" w:tentative="1">
+      <w:start w:val="1"/>
+      <w:numFmt w:val="lowerRoman"/>
+      <w:lvlText w:val="%3."/>
+      <w:lvlJc w:val="right"/>
+      <w:pPr>
+        <w:ind w:left="2160" w:hanging="180"/>
+      </w:pPr>
+    </w:lvl>
+    <w:lvl w:ilvl="3" w:tplc="0809000F" w:tentative="1">
+      <w:start w:val="1"/>
+      <w:numFmt w:val="decimal"/>
+      <w:lvlText w:val="%4."/>
+      <w:lvlJc w:val="left"/>
+      <w:pPr>
+        <w:ind w:left="2880" w:hanging="360"/>
+      </w:pPr>
+    </w:lvl>
+    <w:lvl w:ilvl="4" w:tplc="08090019" w:tentative="1">
+      <w:start w:val="1"/>
+      <w:numFmt w:val="lowerLetter"/>
+      <w:lvlText w:val="%5."/>
+      <w:lvlJc w:val="left"/>
+      <w:pPr>
+        <w:ind w:left="3600" w:hanging="360"/>
+      </w:pPr>
+    </w:lvl>
+    <w:lvl w:ilvl="5" w:tplc="0809001B" w:tentative="1">
+      <w:start w:val="1"/>
+      <w:numFmt w:val="lowerRoman"/>
+      <w:lvlText w:val="%6."/>
+      <w:lvlJc w:val="right"/>
+      <w:pPr>
+        <w:ind w:left="4320" w:hanging="180"/>
+      </w:pPr>
+    </w:lvl>
+    <w:lvl w:ilvl="6" w:tplc="0809000F" w:tentative="1">
+      <w:start w:val="1"/>
+      <w:numFmt w:val="decimal"/>
+      <w:lvlText w:val="%7."/>
+      <w:lvlJc w:val="left"/>
+      <w:pPr>
+        <w:ind w:left="5040" w:hanging="360"/>
+      </w:pPr>
+    </w:lvl>
+    <w:lvl w:ilvl="7" w:tplc="08090019" w:tentative="1">
+      <w:start w:val="1"/>
+      <w:numFmt w:val="lowerLetter"/>
+      <w:lvlText w:val="%8."/>
+      <w:lvlJc w:val="left"/>
+      <w:pPr>
+        <w:ind w:left="5760" w:hanging="360"/>
+      </w:pPr>
+    </w:lvl>
+    <w:lvl w:ilvl="8" w:tplc="0809001B" w:tentative="1">
+      <w:start w:val="1"/>
+      <w:numFmt w:val="lowerRoman"/>
+      <w:lvlText w:val="%9."/>
+      <w:lvlJc w:val="right"/>
+      <w:pPr>
+        <w:ind w:left="6480" w:hanging="180"/>
+      </w:pPr>
+    </w:lvl>
+  </w:abstractNum>
+  <w:abstractNum w:abstractNumId="2" w15:restartNumberingAfterBreak="0">
+    <w:nsid w:val="750479EC"/>
+    <w:multiLevelType w:val="hybridMultilevel"/>
+    <w:tmpl w:val="0548DAB8"/>
+    <w:lvl w:ilvl="0" w:tplc="0809000F">
+      <w:start w:val="1"/>
+      <w:numFmt w:val="decimal"/>
+      <w:lvlText w:val="%1."/>
+      <w:lvlJc w:val="left"/>
+      <w:pPr>
+        <w:ind w:left="720" w:hanging="360"/>
+      </w:pPr>
+      <w:rPr>
+        <w:rFonts w:hint="default"/>
+      </w:rPr>
+    </w:lvl>
+    <w:lvl w:ilvl="1" w:tplc="08090019" w:tentative="1">
+      <w:start w:val="1"/>
+      <w:numFmt w:val="lowerLetter"/>
+      <w:lvlText w:val="%2."/>
+      <w:lvlJc w:val="left"/>
+      <w:pPr>
+        <w:ind w:left="1440" w:hanging="360"/>
+      </w:pPr>
+    </w:lvl>
+    <w:lvl w:ilvl="2" w:tplc="0809001B" w:tentative="1">
+      <w:start w:val="1"/>
+      <w:numFmt w:val="lowerRoman"/>
+      <w:lvlText w:val="%3."/>
+      <w:lvlJc w:val="right"/>
+      <w:pPr>
+        <w:ind w:left="2160" w:hanging="180"/>
+      </w:pPr>
+    </w:lvl>
+    <w:lvl w:ilvl="3" w:tplc="0809000F" w:tentative="1">
+      <w:start w:val="1"/>
+      <w:numFmt w:val="decimal"/>
+      <w:lvlText w:val="%4."/>
+      <w:lvlJc w:val="left"/>
+      <w:pPr>
+        <w:ind w:left="2880" w:hanging="360"/>
+      </w:pPr>
+    </w:lvl>
+    <w:lvl w:ilvl="4" w:tplc="08090019" w:tentative="1">
+      <w:start w:val="1"/>
+      <w:numFmt w:val="lowerLetter"/>
+      <w:lvlText w:val="%5."/>
+      <w:lvlJc w:val="left"/>
+      <w:pPr>
+        <w:ind w:left="3600" w:hanging="360"/>
+      </w:pPr>
+    </w:lvl>
+    <w:lvl w:ilvl="5" w:tplc="0809001B" w:tentative="1">
+      <w:start w:val="1"/>
+      <w:numFmt w:val="lowerRoman"/>
+      <w:lvlText w:val="%6."/>
+      <w:lvlJc w:val="right"/>
+      <w:pPr>
+        <w:ind w:left="4320" w:hanging="180"/>
+      </w:pPr>
+    </w:lvl>
+    <w:lvl w:ilvl="6" w:tplc="0809000F" w:tentative="1">
+      <w:start w:val="1"/>
+      <w:numFmt w:val="decimal"/>
+      <w:lvlText w:val="%7."/>
+      <w:lvlJc w:val="left"/>
+      <w:pPr>
+        <w:ind w:left="5040" w:hanging="360"/>
+      </w:pPr>
+    </w:lvl>
+    <w:lvl w:ilvl="7" w:tplc="08090019" w:tentative="1">
+      <w:start w:val="1"/>
+      <w:numFmt w:val="lowerLetter"/>
+      <w:lvlText w:val="%8."/>
+      <w:lvlJc w:val="left"/>
+      <w:pPr>
+        <w:ind w:left="5760" w:hanging="360"/>
+      </w:pPr>
+    </w:lvl>
+    <w:lvl w:ilvl="8" w:tplc="0809001B" w:tentative="1">
+      <w:start w:val="1"/>
+      <w:numFmt w:val="lowerRoman"/>
+      <w:lvlText w:val="%9."/>
+      <w:lvlJc w:val="right"/>
+      <w:pPr>
+        <w:ind w:left="6480" w:hanging="180"/>
+      </w:pPr>
+    </w:lvl>
+  </w:abstractNum>
+  <w:num w:numId="1">
+    <w:abstractNumId w:val="1"/>
+  </w:num>
+  <w:num w:numId="2">
+    <w:abstractNumId w:val="0"/>
+  </w:num>
+  <w:num w:numId="3">
+    <w:abstractNumId w:val="2"/>
+  </w:num>
+</w:numbering>
 </file>
 
 <file path=word/styles.xml><?xml version="1.0" encoding="utf-8"?>
@@ -1262,6 +5777,28 @@
       <w:szCs w:val="32"/>
     </w:rPr>
   </w:style>
+  <w:style w:type="paragraph" w:styleId="Heading2">
+    <w:name w:val="heading 2"/>
+    <w:basedOn w:val="Normal"/>
+    <w:next w:val="Normal"/>
+    <w:link w:val="Heading2Char"/>
+    <w:uiPriority w:val="9"/>
+    <w:unhideWhenUsed/>
+    <w:qFormat/>
+    <w:rsid w:val="00D36DA7"/>
+    <w:pPr>
+      <w:keepNext/>
+      <w:keepLines/>
+      <w:spacing w:before="40" w:after="0"/>
+      <w:outlineLvl w:val="1"/>
+    </w:pPr>
+    <w:rPr>
+      <w:rFonts w:asciiTheme="majorHAnsi" w:eastAsiaTheme="majorEastAsia" w:hAnsiTheme="majorHAnsi" w:cstheme="majorBidi"/>
+      <w:color w:val="2F5496" w:themeColor="accent1" w:themeShade="BF"/>
+      <w:sz w:val="26"/>
+      <w:szCs w:val="26"/>
+    </w:rPr>
+  </w:style>
   <w:style w:type="character" w:default="1" w:styleId="DefaultParagraphFont">
     <w:name w:val="Default Paragraph Font"/>
     <w:uiPriority w:val="1"/>
@@ -1392,6 +5929,62 @@
     <w:link w:val="Footer"/>
     <w:uiPriority w:val="99"/>
     <w:rsid w:val="002A44A3"/>
+  </w:style>
+  <w:style w:type="paragraph" w:styleId="Caption">
+    <w:name w:val="caption"/>
+    <w:basedOn w:val="Normal"/>
+    <w:next w:val="Normal"/>
+    <w:uiPriority w:val="35"/>
+    <w:unhideWhenUsed/>
+    <w:qFormat/>
+    <w:rsid w:val="00EC12E1"/>
+    <w:pPr>
+      <w:spacing w:after="200" w:line="240" w:lineRule="auto"/>
+    </w:pPr>
+    <w:rPr>
+      <w:i/>
+      <w:iCs/>
+      <w:color w:val="44546A" w:themeColor="text2"/>
+      <w:sz w:val="18"/>
+      <w:szCs w:val="18"/>
+    </w:rPr>
+  </w:style>
+  <w:style w:type="character" w:customStyle="1" w:styleId="Heading2Char">
+    <w:name w:val="Heading 2 Char"/>
+    <w:basedOn w:val="DefaultParagraphFont"/>
+    <w:link w:val="Heading2"/>
+    <w:uiPriority w:val="9"/>
+    <w:rsid w:val="00D36DA7"/>
+    <w:rPr>
+      <w:rFonts w:asciiTheme="majorHAnsi" w:eastAsiaTheme="majorEastAsia" w:hAnsiTheme="majorHAnsi" w:cstheme="majorBidi"/>
+      <w:color w:val="2F5496" w:themeColor="accent1" w:themeShade="BF"/>
+      <w:sz w:val="26"/>
+      <w:szCs w:val="26"/>
+    </w:rPr>
+  </w:style>
+  <w:style w:type="paragraph" w:styleId="ListParagraph">
+    <w:name w:val="List Paragraph"/>
+    <w:basedOn w:val="Normal"/>
+    <w:uiPriority w:val="34"/>
+    <w:qFormat/>
+    <w:rsid w:val="00D36DA7"/>
+    <w:pPr>
+      <w:ind w:left="720"/>
+      <w:contextualSpacing/>
+    </w:pPr>
+  </w:style>
+  <w:style w:type="paragraph" w:styleId="TOC2">
+    <w:name w:val="toc 2"/>
+    <w:basedOn w:val="Normal"/>
+    <w:next w:val="Normal"/>
+    <w:autoRedefine/>
+    <w:uiPriority w:val="39"/>
+    <w:unhideWhenUsed/>
+    <w:rsid w:val="001978B9"/>
+    <w:pPr>
+      <w:spacing w:after="100"/>
+      <w:ind w:left="220"/>
+    </w:pPr>
   </w:style>
 </w:styles>
 </file>

</xml_diff>